<commit_message>
ajout de l'app django
</commit_message>
<xml_diff>
--- a/rapport_tp_python.docx
+++ b/rapport_tp_python.docx
@@ -9,10 +9,11 @@
           <w:ilvl w:val="0"/>
           <w:numId w:val="4"/>
         </w:numPr>
+        <w:ind w:left="0" w:firstLine="0"/>
         <w:jc w:val="both"/>
         <w:rPr>
           <w:rFonts w:ascii="Arial Narrow" w:eastAsia="Times New Roman" w:hAnsi="Arial Narrow" w:cstheme="minorHAnsi"/>
-          <w:color w:val="00B0F0"/>
+          <w:color w:val="5B9BD5" w:themeColor="accent1"/>
           <w:sz w:val="44"/>
           <w:szCs w:val="44"/>
           <w:lang w:eastAsia="fr-FR"/>
@@ -22,7 +23,7 @@
       <w:r>
         <w:rPr>
           <w:rFonts w:ascii="Arial Narrow" w:eastAsia="Times New Roman" w:hAnsi="Arial Narrow" w:cstheme="minorHAnsi"/>
-          <w:color w:val="00B0F0"/>
+          <w:color w:val="5B9BD5" w:themeColor="accent1"/>
           <w:sz w:val="44"/>
           <w:szCs w:val="44"/>
           <w:lang w:eastAsia="fr-FR"/>
@@ -56,19 +57,8 @@
           <w:sz w:val="28"/>
           <w:szCs w:val="28"/>
         </w:rPr>
-        <w:t xml:space="preserve">Guido van </w:t>
-      </w:r>
-      <w:proofErr w:type="spellStart"/>
-      <w:r>
-        <w:rPr>
-          <w:rStyle w:val="lev"/>
-          <w:rFonts w:ascii="Arial Narrow" w:hAnsi="Arial Narrow"/>
-          <w:sz w:val="28"/>
-          <w:szCs w:val="28"/>
-        </w:rPr>
-        <w:t>Rossum</w:t>
-      </w:r>
-      <w:proofErr w:type="spellEnd"/>
+        <w:t>Guido van Rossum</w:t>
+      </w:r>
       <w:r>
         <w:rPr>
           <w:rFonts w:ascii="Arial Narrow" w:hAnsi="Arial Narrow"/>
@@ -190,25 +180,7 @@
           <w:sz w:val="28"/>
           <w:szCs w:val="28"/>
         </w:rPr>
-        <w:t xml:space="preserve"> : Avec une vaste communauté, Python dispose de nombreuses bibliothèques et </w:t>
-      </w:r>
-      <w:proofErr w:type="spellStart"/>
-      <w:r>
-        <w:rPr>
-          <w:rFonts w:ascii="Arial Narrow" w:hAnsi="Arial Narrow"/>
-          <w:sz w:val="28"/>
-          <w:szCs w:val="28"/>
-        </w:rPr>
-        <w:t>frameworks</w:t>
-      </w:r>
-      <w:proofErr w:type="spellEnd"/>
-      <w:r>
-        <w:rPr>
-          <w:rFonts w:ascii="Arial Narrow" w:hAnsi="Arial Narrow"/>
-          <w:sz w:val="28"/>
-          <w:szCs w:val="28"/>
-        </w:rPr>
-        <w:t xml:space="preserve"> qui facilitent la résolution de problèmes complexes.</w:t>
+        <w:t xml:space="preserve"> : Avec une vaste communauté, Python dispose de nombreuses bibliothèques et frameworks qui facilitent la résolution de problèmes complexes.</w:t>
       </w:r>
     </w:p>
     <w:p>
@@ -240,25 +212,7 @@
           <w:sz w:val="28"/>
           <w:szCs w:val="28"/>
         </w:rPr>
-        <w:t xml:space="preserve"> : Python est multiplateforme, ce qui signifie qu'un programme écrit en Python peut fonctionner sur Windows, </w:t>
-      </w:r>
-      <w:proofErr w:type="spellStart"/>
-      <w:r>
-        <w:rPr>
-          <w:rFonts w:ascii="Arial Narrow" w:hAnsi="Arial Narrow"/>
-          <w:sz w:val="28"/>
-          <w:szCs w:val="28"/>
-        </w:rPr>
-        <w:t>MacOS</w:t>
-      </w:r>
-      <w:proofErr w:type="spellEnd"/>
-      <w:r>
-        <w:rPr>
-          <w:rFonts w:ascii="Arial Narrow" w:hAnsi="Arial Narrow"/>
-          <w:sz w:val="28"/>
-          <w:szCs w:val="28"/>
-        </w:rPr>
-        <w:t>, Linux, etc.</w:t>
+        <w:t xml:space="preserve"> : Python est multiplateforme, ce qui signifie qu'un programme écrit en Python peut fonctionner sur Windows, MacOS, Linux, etc.</w:t>
       </w:r>
     </w:p>
     <w:p>
@@ -341,61 +295,7 @@
           <w:sz w:val="28"/>
           <w:szCs w:val="28"/>
         </w:rPr>
-        <w:t xml:space="preserve"> : Avec des </w:t>
-      </w:r>
-      <w:proofErr w:type="spellStart"/>
-      <w:r>
-        <w:rPr>
-          <w:rFonts w:ascii="Arial Narrow" w:hAnsi="Arial Narrow"/>
-          <w:sz w:val="28"/>
-          <w:szCs w:val="28"/>
-        </w:rPr>
-        <w:t>frameworks</w:t>
-      </w:r>
-      <w:proofErr w:type="spellEnd"/>
-      <w:r>
-        <w:rPr>
-          <w:rFonts w:ascii="Arial Narrow" w:hAnsi="Arial Narrow"/>
-          <w:sz w:val="28"/>
-          <w:szCs w:val="28"/>
-        </w:rPr>
-        <w:t xml:space="preserve"> comme Django, </w:t>
-      </w:r>
-      <w:proofErr w:type="spellStart"/>
-      <w:r>
-        <w:rPr>
-          <w:rFonts w:ascii="Arial Narrow" w:hAnsi="Arial Narrow"/>
-          <w:sz w:val="28"/>
-          <w:szCs w:val="28"/>
-        </w:rPr>
-        <w:t>Flask</w:t>
-      </w:r>
-      <w:proofErr w:type="spellEnd"/>
-      <w:r>
-        <w:rPr>
-          <w:rFonts w:ascii="Arial Narrow" w:hAnsi="Arial Narrow"/>
-          <w:sz w:val="28"/>
-          <w:szCs w:val="28"/>
-        </w:rPr>
-        <w:t xml:space="preserve"> ou </w:t>
-      </w:r>
-      <w:proofErr w:type="spellStart"/>
-      <w:r>
-        <w:rPr>
-          <w:rFonts w:ascii="Arial Narrow" w:hAnsi="Arial Narrow"/>
-          <w:sz w:val="28"/>
-          <w:szCs w:val="28"/>
-        </w:rPr>
-        <w:t>FastAPI</w:t>
-      </w:r>
-      <w:proofErr w:type="spellEnd"/>
-      <w:r>
-        <w:rPr>
-          <w:rFonts w:ascii="Arial Narrow" w:hAnsi="Arial Narrow"/>
-          <w:sz w:val="28"/>
-          <w:szCs w:val="28"/>
-        </w:rPr>
-        <w:t>.</w:t>
+        <w:t xml:space="preserve"> : Avec des frameworks comme Django, Flask ou FastAPI.</w:t>
       </w:r>
     </w:p>
     <w:p>
@@ -427,61 +327,7 @@
           <w:sz w:val="28"/>
           <w:szCs w:val="28"/>
         </w:rPr>
-        <w:t xml:space="preserve"> : Bibliothèques populaires comme </w:t>
-      </w:r>
-      <w:proofErr w:type="spellStart"/>
-      <w:r>
-        <w:rPr>
-          <w:rFonts w:ascii="Arial Narrow" w:hAnsi="Arial Narrow"/>
-          <w:sz w:val="28"/>
-          <w:szCs w:val="28"/>
-        </w:rPr>
-        <w:t>NumPy</w:t>
-      </w:r>
-      <w:proofErr w:type="spellEnd"/>
-      <w:r>
-        <w:rPr>
-          <w:rFonts w:ascii="Arial Narrow" w:hAnsi="Arial Narrow"/>
-          <w:sz w:val="28"/>
-          <w:szCs w:val="28"/>
-        </w:rPr>
-        <w:t xml:space="preserve">, Pandas, </w:t>
-      </w:r>
-      <w:proofErr w:type="spellStart"/>
-      <w:r>
-        <w:rPr>
-          <w:rFonts w:ascii="Arial Narrow" w:hAnsi="Arial Narrow"/>
-          <w:sz w:val="28"/>
-          <w:szCs w:val="28"/>
-        </w:rPr>
-        <w:t>TensorFlow</w:t>
-      </w:r>
-      <w:proofErr w:type="spellEnd"/>
-      <w:r>
-        <w:rPr>
-          <w:rFonts w:ascii="Arial Narrow" w:hAnsi="Arial Narrow"/>
-          <w:sz w:val="28"/>
-          <w:szCs w:val="28"/>
-        </w:rPr>
-        <w:t xml:space="preserve">, et </w:t>
-      </w:r>
-      <w:proofErr w:type="spellStart"/>
-      <w:r>
-        <w:rPr>
-          <w:rFonts w:ascii="Arial Narrow" w:hAnsi="Arial Narrow"/>
-          <w:sz w:val="28"/>
-          <w:szCs w:val="28"/>
-        </w:rPr>
-        <w:t>PyTorch</w:t>
-      </w:r>
-      <w:proofErr w:type="spellEnd"/>
-      <w:r>
-        <w:rPr>
-          <w:rFonts w:ascii="Arial Narrow" w:hAnsi="Arial Narrow"/>
-          <w:sz w:val="28"/>
-          <w:szCs w:val="28"/>
-        </w:rPr>
-        <w:t>.</w:t>
+        <w:t xml:space="preserve"> : Bibliothèques populaires comme NumPy, Pandas, TensorFlow, et PyTorch.</w:t>
       </w:r>
     </w:p>
     <w:p>
@@ -545,61 +391,7 @@
           <w:sz w:val="28"/>
           <w:szCs w:val="28"/>
         </w:rPr>
-        <w:t xml:space="preserve"> : Création d'applications et d'outils avec </w:t>
-      </w:r>
-      <w:proofErr w:type="spellStart"/>
-      <w:r>
-        <w:rPr>
-          <w:rFonts w:ascii="Arial Narrow" w:hAnsi="Arial Narrow"/>
-          <w:sz w:val="28"/>
-          <w:szCs w:val="28"/>
-        </w:rPr>
-        <w:t>Tkinter</w:t>
-      </w:r>
-      <w:proofErr w:type="spellEnd"/>
-      <w:r>
-        <w:rPr>
-          <w:rFonts w:ascii="Arial Narrow" w:hAnsi="Arial Narrow"/>
-          <w:sz w:val="28"/>
-          <w:szCs w:val="28"/>
-        </w:rPr>
-        <w:t xml:space="preserve">, </w:t>
-      </w:r>
-      <w:proofErr w:type="spellStart"/>
-      <w:r>
-        <w:rPr>
-          <w:rFonts w:ascii="Arial Narrow" w:hAnsi="Arial Narrow"/>
-          <w:sz w:val="28"/>
-          <w:szCs w:val="28"/>
-        </w:rPr>
-        <w:t>PyQt</w:t>
-      </w:r>
-      <w:proofErr w:type="spellEnd"/>
-      <w:r>
-        <w:rPr>
-          <w:rFonts w:ascii="Arial Narrow" w:hAnsi="Arial Narrow"/>
-          <w:sz w:val="28"/>
-          <w:szCs w:val="28"/>
-        </w:rPr>
-        <w:t xml:space="preserve"> ou </w:t>
-      </w:r>
-      <w:proofErr w:type="spellStart"/>
-      <w:r>
-        <w:rPr>
-          <w:rFonts w:ascii="Arial Narrow" w:hAnsi="Arial Narrow"/>
-          <w:sz w:val="28"/>
-          <w:szCs w:val="28"/>
-        </w:rPr>
-        <w:t>Kivy</w:t>
-      </w:r>
-      <w:proofErr w:type="spellEnd"/>
-      <w:r>
-        <w:rPr>
-          <w:rFonts w:ascii="Arial Narrow" w:hAnsi="Arial Narrow"/>
-          <w:sz w:val="28"/>
-          <w:szCs w:val="28"/>
-        </w:rPr>
-        <w:t>.</w:t>
+        <w:t xml:space="preserve"> : Création d'applications et d'outils avec Tkinter, PyQt ou Kivy.</w:t>
       </w:r>
     </w:p>
     <w:p>
@@ -631,43 +423,7 @@
           <w:sz w:val="28"/>
           <w:szCs w:val="28"/>
         </w:rPr>
-        <w:t xml:space="preserve"> : Utilisation pour des tests de pénétration et l'analyse de sécurité avec des outils comme </w:t>
-      </w:r>
-      <w:proofErr w:type="spellStart"/>
-      <w:r>
-        <w:rPr>
-          <w:rFonts w:ascii="Arial Narrow" w:hAnsi="Arial Narrow"/>
-          <w:sz w:val="28"/>
-          <w:szCs w:val="28"/>
-        </w:rPr>
-        <w:t>Scapy</w:t>
-      </w:r>
-      <w:proofErr w:type="spellEnd"/>
-      <w:r>
-        <w:rPr>
-          <w:rFonts w:ascii="Arial Narrow" w:hAnsi="Arial Narrow"/>
-          <w:sz w:val="28"/>
-          <w:szCs w:val="28"/>
-        </w:rPr>
-        <w:t xml:space="preserve"> ou </w:t>
-      </w:r>
-      <w:proofErr w:type="spellStart"/>
-      <w:r>
-        <w:rPr>
-          <w:rFonts w:ascii="Arial Narrow" w:hAnsi="Arial Narrow"/>
-          <w:sz w:val="28"/>
-          <w:szCs w:val="28"/>
-        </w:rPr>
-        <w:t>Nmap</w:t>
-      </w:r>
-      <w:proofErr w:type="spellEnd"/>
-      <w:r>
-        <w:rPr>
-          <w:rFonts w:ascii="Arial Narrow" w:hAnsi="Arial Narrow"/>
-          <w:sz w:val="28"/>
-          <w:szCs w:val="28"/>
-        </w:rPr>
-        <w:t>.</w:t>
+        <w:t xml:space="preserve"> : Utilisation pour des tests de pénétration et l'analyse de sécurité avec des outils comme Scapy ou Nmap.</w:t>
       </w:r>
     </w:p>
     <w:p>
@@ -727,10 +483,11 @@
           <w:ilvl w:val="0"/>
           <w:numId w:val="4"/>
         </w:numPr>
+        <w:ind w:left="0" w:firstLine="0"/>
         <w:jc w:val="both"/>
         <w:rPr>
           <w:rFonts w:ascii="Arial Narrow" w:hAnsi="Arial Narrow" w:cstheme="minorHAnsi"/>
-          <w:color w:val="00B0F0"/>
+          <w:color w:val="5B9BD5" w:themeColor="accent1"/>
           <w:sz w:val="44"/>
           <w:szCs w:val="44"/>
         </w:rPr>
@@ -738,7 +495,7 @@
       <w:r>
         <w:rPr>
           <w:rFonts w:ascii="Arial Narrow" w:hAnsi="Arial Narrow" w:cstheme="minorHAnsi"/>
-          <w:color w:val="00B0F0"/>
+          <w:color w:val="5B9BD5" w:themeColor="accent1"/>
           <w:sz w:val="44"/>
           <w:szCs w:val="44"/>
         </w:rPr>
@@ -832,25 +589,7 @@
           <w:sz w:val="28"/>
           <w:szCs w:val="28"/>
         </w:rPr>
-        <w:t>Un autre défi réside dans la gestion des flux de données en continu provenant de multiples sources. Avec l’essor des dispositifs connectés et de l’Internet des objets (</w:t>
-      </w:r>
-      <w:proofErr w:type="spellStart"/>
-      <w:r>
-        <w:rPr>
-          <w:rFonts w:ascii="Arial Narrow" w:hAnsi="Arial Narrow"/>
-          <w:sz w:val="28"/>
-          <w:szCs w:val="28"/>
-        </w:rPr>
-        <w:t>IoT</w:t>
-      </w:r>
-      <w:proofErr w:type="spellEnd"/>
-      <w:r>
-        <w:rPr>
-          <w:rFonts w:ascii="Arial Narrow" w:hAnsi="Arial Narrow"/>
-          <w:sz w:val="28"/>
-          <w:szCs w:val="28"/>
-        </w:rPr>
-        <w:t>) dans le domaine médical, les données biomédicales sont souvent transmises en temps réel par des capteurs portables ou des dispositifs médicaux fixés au patient. Cette multiplicité des sources entraîne une hétérogénéité des formats et une augmentation significative des volumes de données à traiter. Cela nécessite des infrastructures robustes capables de gérer des flux de données massifs tout en garantissant une faible latence. Une question clé est donc : comment développer des solutions informatiques évolutives et fiables pour traiter ces données de manière efficace</w:t>
+        <w:t>Un autre défi réside dans la gestion des flux de données en continu provenant de multiples sources. Avec l’essor des dispositifs connectés et de l’Internet des objets (IoT) dans le domaine médical, les données biomédicales sont souvent transmises en temps réel par des capteurs portables ou des dispositifs médicaux fixés au patient. Cette multiplicité des sources entraîne une hétérogénéité des formats et une augmentation significative des volumes de données à traiter. Cela nécessite des infrastructures robustes capables de gérer des flux de données massifs tout en garantissant une faible latence. Une question clé est donc : comment développer des solutions informatiques évolutives et fiables pour traiter ces données de manière efficace</w:t>
       </w:r>
       <w:r>
         <w:rPr>
@@ -966,8 +705,6 @@
           <w:szCs w:val="28"/>
         </w:rPr>
       </w:pPr>
-      <w:bookmarkStart w:id="1" w:name="_GoBack"/>
-      <w:bookmarkEnd w:id="1"/>
       <w:r>
         <w:rPr>
           <w:rFonts w:ascii="Arial Narrow" w:hAnsi="Arial Narrow"/>
@@ -1032,10 +769,11 @@
           <w:ilvl w:val="0"/>
           <w:numId w:val="4"/>
         </w:numPr>
-        <w:jc w:val="both"/>
-        <w:rPr>
-          <w:rFonts w:ascii="Arial Narrow" w:hAnsi="Arial Narrow"/>
-          <w:color w:val="00B0F0"/>
+        <w:ind w:left="0" w:firstLine="0"/>
+        <w:jc w:val="both"/>
+        <w:rPr>
+          <w:rFonts w:ascii="Arial Narrow" w:hAnsi="Arial Narrow"/>
+          <w:color w:val="5B9BD5" w:themeColor="accent1"/>
           <w:sz w:val="44"/>
           <w:szCs w:val="44"/>
         </w:rPr>
@@ -1043,557 +781,168 @@
       <w:r>
         <w:rPr>
           <w:rFonts w:ascii="Arial Narrow" w:hAnsi="Arial Narrow"/>
-          <w:color w:val="00B0F0"/>
+          <w:color w:val="5B9BD5" w:themeColor="accent1"/>
           <w:sz w:val="44"/>
           <w:szCs w:val="44"/>
         </w:rPr>
-        <w:t>REVUE DE LITTERATURE SUR L’ANALYSE DE DONNEES BIOMEDICALES EN TEMPS REEL</w:t>
-      </w:r>
-    </w:p>
-    <w:p>
-      <w:pPr>
-        <w:jc w:val="both"/>
-        <w:rPr>
-          <w:rFonts w:ascii="Arial Narrow" w:hAnsi="Arial Narrow"/>
-          <w:sz w:val="28"/>
-          <w:szCs w:val="28"/>
-        </w:rPr>
-      </w:pPr>
-      <w:r>
-        <w:rPr>
-          <w:rFonts w:ascii="Arial Narrow" w:hAnsi="Arial Narrow"/>
-          <w:sz w:val="28"/>
-          <w:szCs w:val="28"/>
-        </w:rPr>
-        <w:t>L’analyse des données biomédicales en temps réel est un domaine en plein essor qui combine des techniques avancées de traitement de signal, d’intelligence artificielle (IA), et de gestion des données pour répondre à des besoins médicaux critiques. Plusieurs travaux de recherche et applications pratiques ont contribué à l'évolution de ce domaine, chacun se concentrant sur des aspects spécifiques tels que l’acquisition des données, leur traitement rapide et précis, et leur utilisation dans des contextes cliniques.</w:t>
-      </w:r>
-    </w:p>
-    <w:p>
-      <w:pPr>
-        <w:jc w:val="both"/>
-        <w:rPr>
-          <w:rFonts w:ascii="Arial Narrow" w:hAnsi="Arial Narrow"/>
-          <w:sz w:val="28"/>
-          <w:szCs w:val="28"/>
-        </w:rPr>
-      </w:pPr>
-    </w:p>
-    <w:p>
-      <w:pPr>
-        <w:jc w:val="both"/>
-        <w:rPr>
-          <w:rFonts w:ascii="Arial Narrow" w:hAnsi="Arial Narrow"/>
-          <w:b/>
-          <w:i/>
-          <w:sz w:val="28"/>
-          <w:szCs w:val="28"/>
-        </w:rPr>
-      </w:pPr>
-      <w:r>
-        <w:rPr>
-          <w:rFonts w:ascii="Arial Narrow" w:hAnsi="Arial Narrow"/>
-          <w:b/>
-          <w:i/>
-          <w:sz w:val="28"/>
-          <w:szCs w:val="28"/>
-        </w:rPr>
-        <w:t>1. Acquisition et traitement des données biomédicales</w:t>
-      </w:r>
-    </w:p>
-    <w:p>
-      <w:pPr>
-        <w:jc w:val="both"/>
-        <w:rPr>
-          <w:rFonts w:ascii="Arial Narrow" w:hAnsi="Arial Narrow"/>
-          <w:sz w:val="28"/>
-          <w:szCs w:val="28"/>
-        </w:rPr>
-      </w:pPr>
-      <w:r>
-        <w:rPr>
-          <w:rFonts w:ascii="Arial Narrow" w:hAnsi="Arial Narrow"/>
-          <w:sz w:val="28"/>
-          <w:szCs w:val="28"/>
-        </w:rPr>
-        <w:t>Les signaux biomédicaux tels que l’ECG, l’EEG ou le PPG (</w:t>
-      </w:r>
-      <w:proofErr w:type="spellStart"/>
-      <w:r>
-        <w:rPr>
-          <w:rFonts w:ascii="Arial Narrow" w:hAnsi="Arial Narrow"/>
-          <w:sz w:val="28"/>
-          <w:szCs w:val="28"/>
-        </w:rPr>
-        <w:t>photopléthysmographie</w:t>
-      </w:r>
-      <w:proofErr w:type="spellEnd"/>
-      <w:r>
-        <w:rPr>
-          <w:rFonts w:ascii="Arial Narrow" w:hAnsi="Arial Narrow"/>
-          <w:sz w:val="28"/>
-          <w:szCs w:val="28"/>
-        </w:rPr>
-        <w:t xml:space="preserve">) constituent les principales sources de données dans ce domaine. Des études comme celles de Pan et </w:t>
-      </w:r>
-      <w:proofErr w:type="spellStart"/>
-      <w:r>
-        <w:rPr>
-          <w:rFonts w:ascii="Arial Narrow" w:hAnsi="Arial Narrow"/>
-          <w:sz w:val="28"/>
-          <w:szCs w:val="28"/>
-        </w:rPr>
-        <w:t>Tompkins</w:t>
-      </w:r>
-      <w:proofErr w:type="spellEnd"/>
-      <w:r>
-        <w:rPr>
-          <w:rFonts w:ascii="Arial Narrow" w:hAnsi="Arial Narrow"/>
-          <w:sz w:val="28"/>
-          <w:szCs w:val="28"/>
-        </w:rPr>
-        <w:t xml:space="preserve"> (1985), qui ont introduit un algorithme classique pour la détection des complexes QRS dans les signaux ECG, ont jeté les bases du traitement du signal. Avec l’émergence de dispositifs connectés, des travaux récents se concentrent sur la collecte de données en continu à partir de capteurs portables et implantables, tout en garantissant la minimisation des artefacts. Par exemple, NeuroKit2 et </w:t>
-      </w:r>
-      <w:proofErr w:type="spellStart"/>
-      <w:r>
-        <w:rPr>
-          <w:rFonts w:ascii="Arial Narrow" w:hAnsi="Arial Narrow"/>
-          <w:sz w:val="28"/>
-          <w:szCs w:val="28"/>
-        </w:rPr>
-        <w:t>BioSPPy</w:t>
-      </w:r>
-      <w:proofErr w:type="spellEnd"/>
-      <w:r>
-        <w:rPr>
-          <w:rFonts w:ascii="Arial Narrow" w:hAnsi="Arial Narrow"/>
-          <w:sz w:val="28"/>
-          <w:szCs w:val="28"/>
-        </w:rPr>
-        <w:t xml:space="preserve"> offrent des solutions open-source pour l’analyse préliminaire de ces signaux, permettant une extraction rapide de caractéristiques telles que la fréquence cardiaque ou la variabilité du rythme cardiaque.</w:t>
-      </w:r>
-    </w:p>
-    <w:p>
-      <w:pPr>
-        <w:jc w:val="both"/>
-        <w:rPr>
-          <w:rFonts w:ascii="Arial Narrow" w:hAnsi="Arial Narrow"/>
-          <w:sz w:val="28"/>
-          <w:szCs w:val="28"/>
-        </w:rPr>
-      </w:pPr>
-    </w:p>
-    <w:p>
-      <w:pPr>
-        <w:jc w:val="both"/>
-        <w:rPr>
-          <w:rFonts w:ascii="Arial Narrow" w:hAnsi="Arial Narrow"/>
-          <w:b/>
-          <w:i/>
-          <w:sz w:val="28"/>
-          <w:szCs w:val="28"/>
-        </w:rPr>
-      </w:pPr>
-      <w:r>
-        <w:rPr>
-          <w:rFonts w:ascii="Arial Narrow" w:hAnsi="Arial Narrow"/>
-          <w:b/>
-          <w:i/>
-          <w:sz w:val="28"/>
-          <w:szCs w:val="28"/>
-        </w:rPr>
-        <w:t>2. Analyse en temps réel grâce à l’intelligence artificielle</w:t>
-      </w:r>
-    </w:p>
-    <w:p>
-      <w:pPr>
-        <w:jc w:val="both"/>
-        <w:rPr>
-          <w:rFonts w:ascii="Arial Narrow" w:hAnsi="Arial Narrow"/>
-          <w:sz w:val="28"/>
-          <w:szCs w:val="28"/>
-        </w:rPr>
-      </w:pPr>
-      <w:r>
-        <w:rPr>
-          <w:rFonts w:ascii="Arial Narrow" w:hAnsi="Arial Narrow"/>
-          <w:sz w:val="28"/>
-          <w:szCs w:val="28"/>
-        </w:rPr>
-        <w:t xml:space="preserve">L’intégration de l’intelligence artificielle a révolutionné l’analyse des données biomédicales en temps réel. Des approches basées sur le machine </w:t>
-      </w:r>
-      <w:proofErr w:type="spellStart"/>
-      <w:r>
-        <w:rPr>
-          <w:rFonts w:ascii="Arial Narrow" w:hAnsi="Arial Narrow"/>
-          <w:sz w:val="28"/>
-          <w:szCs w:val="28"/>
-        </w:rPr>
-        <w:t>learning</w:t>
-      </w:r>
-      <w:proofErr w:type="spellEnd"/>
-      <w:r>
-        <w:rPr>
-          <w:rFonts w:ascii="Arial Narrow" w:hAnsi="Arial Narrow"/>
-          <w:sz w:val="28"/>
-          <w:szCs w:val="28"/>
-        </w:rPr>
-        <w:t xml:space="preserve"> et le </w:t>
-      </w:r>
-      <w:proofErr w:type="spellStart"/>
-      <w:r>
-        <w:rPr>
-          <w:rFonts w:ascii="Arial Narrow" w:hAnsi="Arial Narrow"/>
-          <w:sz w:val="28"/>
-          <w:szCs w:val="28"/>
-        </w:rPr>
-        <w:t>deep</w:t>
-      </w:r>
-      <w:proofErr w:type="spellEnd"/>
-      <w:r>
-        <w:rPr>
-          <w:rFonts w:ascii="Arial Narrow" w:hAnsi="Arial Narrow"/>
-          <w:sz w:val="28"/>
-          <w:szCs w:val="28"/>
-        </w:rPr>
-        <w:t xml:space="preserve"> </w:t>
-      </w:r>
-      <w:proofErr w:type="spellStart"/>
-      <w:r>
-        <w:rPr>
-          <w:rFonts w:ascii="Arial Narrow" w:hAnsi="Arial Narrow"/>
-          <w:sz w:val="28"/>
-          <w:szCs w:val="28"/>
-        </w:rPr>
-        <w:t>learning</w:t>
-      </w:r>
-      <w:proofErr w:type="spellEnd"/>
-      <w:r>
-        <w:rPr>
-          <w:rFonts w:ascii="Arial Narrow" w:hAnsi="Arial Narrow"/>
-          <w:sz w:val="28"/>
-          <w:szCs w:val="28"/>
-        </w:rPr>
-        <w:t xml:space="preserve"> sont utilisées pour détecter des anomalies ou prévoir des événements médicaux critiques. Des études comme celles de </w:t>
-      </w:r>
-      <w:proofErr w:type="spellStart"/>
-      <w:r>
-        <w:rPr>
-          <w:rFonts w:ascii="Arial Narrow" w:hAnsi="Arial Narrow"/>
-          <w:sz w:val="28"/>
-          <w:szCs w:val="28"/>
-        </w:rPr>
-        <w:t>Rajpurkar</w:t>
-      </w:r>
-      <w:proofErr w:type="spellEnd"/>
-      <w:r>
-        <w:rPr>
-          <w:rFonts w:ascii="Arial Narrow" w:hAnsi="Arial Narrow"/>
-          <w:sz w:val="28"/>
-          <w:szCs w:val="28"/>
-        </w:rPr>
-        <w:t xml:space="preserve"> et al. (2017) ont démontré la capacité des réseaux neuronaux </w:t>
-      </w:r>
-      <w:proofErr w:type="spellStart"/>
-      <w:r>
-        <w:rPr>
-          <w:rFonts w:ascii="Arial Narrow" w:hAnsi="Arial Narrow"/>
-          <w:sz w:val="28"/>
-          <w:szCs w:val="28"/>
-        </w:rPr>
-        <w:t>convolutifs</w:t>
-      </w:r>
-      <w:proofErr w:type="spellEnd"/>
-      <w:r>
-        <w:rPr>
-          <w:rFonts w:ascii="Arial Narrow" w:hAnsi="Arial Narrow"/>
-          <w:sz w:val="28"/>
-          <w:szCs w:val="28"/>
-        </w:rPr>
-        <w:t xml:space="preserve"> à surpasser les cardiologues humains dans le diagnostic des arythmies sur des données ECG. Cependant, des défis liés à l’</w:t>
-      </w:r>
-      <w:proofErr w:type="spellStart"/>
-      <w:r>
-        <w:rPr>
-          <w:rFonts w:ascii="Arial Narrow" w:hAnsi="Arial Narrow"/>
-          <w:sz w:val="28"/>
-          <w:szCs w:val="28"/>
-        </w:rPr>
-        <w:t>interprétabilité</w:t>
-      </w:r>
-      <w:proofErr w:type="spellEnd"/>
-      <w:r>
-        <w:rPr>
-          <w:rFonts w:ascii="Arial Narrow" w:hAnsi="Arial Narrow"/>
-          <w:sz w:val="28"/>
-          <w:szCs w:val="28"/>
-        </w:rPr>
-        <w:t xml:space="preserve"> des modèles et à leur robustesse dans des environnements réels demeurent. Les techniques de streaming, comme celles implémentées dans </w:t>
-      </w:r>
-      <w:proofErr w:type="spellStart"/>
-      <w:r>
-        <w:rPr>
-          <w:rFonts w:ascii="Arial Narrow" w:hAnsi="Arial Narrow"/>
-          <w:sz w:val="28"/>
-          <w:szCs w:val="28"/>
-        </w:rPr>
-        <w:t>TensorFlow</w:t>
-      </w:r>
-      <w:proofErr w:type="spellEnd"/>
-      <w:r>
-        <w:rPr>
-          <w:rFonts w:ascii="Arial Narrow" w:hAnsi="Arial Narrow"/>
-          <w:sz w:val="28"/>
-          <w:szCs w:val="28"/>
-        </w:rPr>
-        <w:t xml:space="preserve"> ou </w:t>
-      </w:r>
-      <w:proofErr w:type="spellStart"/>
-      <w:r>
-        <w:rPr>
-          <w:rFonts w:ascii="Arial Narrow" w:hAnsi="Arial Narrow"/>
-          <w:sz w:val="28"/>
-          <w:szCs w:val="28"/>
-        </w:rPr>
-        <w:t>PyTorch</w:t>
-      </w:r>
-      <w:proofErr w:type="spellEnd"/>
-      <w:r>
-        <w:rPr>
-          <w:rFonts w:ascii="Arial Narrow" w:hAnsi="Arial Narrow"/>
-          <w:sz w:val="28"/>
-          <w:szCs w:val="28"/>
-        </w:rPr>
-        <w:t>, permettent aujourd'hui de traiter des flux de données continus en utilisant des architectures légères.</w:t>
-      </w:r>
-    </w:p>
-    <w:p>
-      <w:pPr>
-        <w:jc w:val="both"/>
-        <w:rPr>
-          <w:rFonts w:ascii="Arial Narrow" w:hAnsi="Arial Narrow"/>
-          <w:sz w:val="28"/>
-          <w:szCs w:val="28"/>
-        </w:rPr>
-      </w:pPr>
-    </w:p>
-    <w:p>
-      <w:pPr>
-        <w:jc w:val="both"/>
-        <w:rPr>
-          <w:rFonts w:ascii="Arial Narrow" w:hAnsi="Arial Narrow"/>
-          <w:b/>
-          <w:i/>
-          <w:sz w:val="28"/>
-          <w:szCs w:val="28"/>
-        </w:rPr>
-      </w:pPr>
-      <w:r>
-        <w:rPr>
-          <w:rFonts w:ascii="Arial Narrow" w:hAnsi="Arial Narrow"/>
-          <w:b/>
-          <w:i/>
-          <w:sz w:val="28"/>
-          <w:szCs w:val="28"/>
-        </w:rPr>
-        <w:t>3. Gestion et intégration des flux de données massifs</w:t>
-      </w:r>
-    </w:p>
-    <w:p>
-      <w:pPr>
-        <w:jc w:val="both"/>
-        <w:rPr>
-          <w:rFonts w:ascii="Arial Narrow" w:hAnsi="Arial Narrow"/>
-          <w:sz w:val="28"/>
-          <w:szCs w:val="28"/>
-        </w:rPr>
-      </w:pPr>
-      <w:r>
-        <w:rPr>
-          <w:rFonts w:ascii="Arial Narrow" w:hAnsi="Arial Narrow"/>
-          <w:sz w:val="28"/>
-          <w:szCs w:val="28"/>
-        </w:rPr>
-        <w:t xml:space="preserve">La gestion des données biomédicales en temps réel nécessite des infrastructures adaptées pour traiter des volumes massifs de données à faible latence. Des </w:t>
-      </w:r>
-      <w:proofErr w:type="spellStart"/>
-      <w:r>
-        <w:rPr>
-          <w:rFonts w:ascii="Arial Narrow" w:hAnsi="Arial Narrow"/>
-          <w:sz w:val="28"/>
-          <w:szCs w:val="28"/>
-        </w:rPr>
-        <w:t>frameworks</w:t>
-      </w:r>
-      <w:proofErr w:type="spellEnd"/>
-      <w:r>
-        <w:rPr>
-          <w:rFonts w:ascii="Arial Narrow" w:hAnsi="Arial Narrow"/>
-          <w:sz w:val="28"/>
-          <w:szCs w:val="28"/>
-        </w:rPr>
-        <w:t xml:space="preserve"> comme Apache Kafka ou </w:t>
-      </w:r>
-      <w:proofErr w:type="spellStart"/>
-      <w:r>
-        <w:rPr>
-          <w:rFonts w:ascii="Arial Narrow" w:hAnsi="Arial Narrow"/>
-          <w:sz w:val="28"/>
-          <w:szCs w:val="28"/>
-        </w:rPr>
-        <w:t>Spark</w:t>
-      </w:r>
-      <w:proofErr w:type="spellEnd"/>
-      <w:r>
-        <w:rPr>
-          <w:rFonts w:ascii="Arial Narrow" w:hAnsi="Arial Narrow"/>
-          <w:sz w:val="28"/>
-          <w:szCs w:val="28"/>
-        </w:rPr>
-        <w:t xml:space="preserve"> Streaming sont largement utilisés pour traiter et distribuer ces données dans des environnements hospitaliers. Les travaux de Villars et al. (2020) explorent des solutions pour intégrer efficacement les données provenant de dispositifs </w:t>
-      </w:r>
-      <w:proofErr w:type="spellStart"/>
-      <w:r>
-        <w:rPr>
-          <w:rFonts w:ascii="Arial Narrow" w:hAnsi="Arial Narrow"/>
-          <w:sz w:val="28"/>
-          <w:szCs w:val="28"/>
-        </w:rPr>
-        <w:t>IoT</w:t>
-      </w:r>
-      <w:proofErr w:type="spellEnd"/>
-      <w:r>
-        <w:rPr>
-          <w:rFonts w:ascii="Arial Narrow" w:hAnsi="Arial Narrow"/>
-          <w:sz w:val="28"/>
-          <w:szCs w:val="28"/>
-        </w:rPr>
-        <w:t xml:space="preserve"> dans les systèmes de gestion hospitalière, en mettant l’accent sur la </w:t>
-      </w:r>
-      <w:proofErr w:type="spellStart"/>
-      <w:r>
-        <w:rPr>
-          <w:rFonts w:ascii="Arial Narrow" w:hAnsi="Arial Narrow"/>
-          <w:sz w:val="28"/>
-          <w:szCs w:val="28"/>
-        </w:rPr>
-        <w:t>scalabilité</w:t>
-      </w:r>
-      <w:proofErr w:type="spellEnd"/>
-      <w:r>
-        <w:rPr>
-          <w:rFonts w:ascii="Arial Narrow" w:hAnsi="Arial Narrow"/>
-          <w:sz w:val="28"/>
-          <w:szCs w:val="28"/>
-        </w:rPr>
-        <w:t xml:space="preserve"> et la résilience.</w:t>
-      </w:r>
-    </w:p>
-    <w:p>
-      <w:pPr>
-        <w:jc w:val="both"/>
-        <w:rPr>
-          <w:rFonts w:ascii="Arial Narrow" w:hAnsi="Arial Narrow"/>
-          <w:sz w:val="28"/>
-          <w:szCs w:val="28"/>
-        </w:rPr>
-      </w:pPr>
-    </w:p>
-    <w:p>
-      <w:pPr>
-        <w:jc w:val="both"/>
-        <w:rPr>
-          <w:rFonts w:ascii="Arial Narrow" w:hAnsi="Arial Narrow"/>
-          <w:b/>
-          <w:i/>
-          <w:sz w:val="28"/>
-          <w:szCs w:val="28"/>
-        </w:rPr>
-      </w:pPr>
-      <w:r>
-        <w:rPr>
-          <w:rFonts w:ascii="Arial Narrow" w:hAnsi="Arial Narrow"/>
-          <w:b/>
-          <w:i/>
-          <w:sz w:val="28"/>
-          <w:szCs w:val="28"/>
-        </w:rPr>
-        <w:t>4. Confidentialité et conformité des données</w:t>
-      </w:r>
-    </w:p>
-    <w:p>
-      <w:pPr>
-        <w:jc w:val="both"/>
-        <w:rPr>
-          <w:rFonts w:ascii="Arial Narrow" w:hAnsi="Arial Narrow"/>
-          <w:sz w:val="28"/>
-          <w:szCs w:val="28"/>
-        </w:rPr>
-      </w:pPr>
-      <w:r>
-        <w:rPr>
-          <w:rFonts w:ascii="Arial Narrow" w:hAnsi="Arial Narrow"/>
-          <w:sz w:val="28"/>
-          <w:szCs w:val="28"/>
-        </w:rPr>
-        <w:t xml:space="preserve">La confidentialité et la sécurité des données biomédicales sont des préoccupations centrales dans ce domaine. Les études de </w:t>
-      </w:r>
-      <w:proofErr w:type="spellStart"/>
-      <w:r>
-        <w:rPr>
-          <w:rFonts w:ascii="Arial Narrow" w:hAnsi="Arial Narrow"/>
-          <w:sz w:val="28"/>
-          <w:szCs w:val="28"/>
-        </w:rPr>
-        <w:t>Kshetri</w:t>
-      </w:r>
-      <w:proofErr w:type="spellEnd"/>
-      <w:r>
-        <w:rPr>
-          <w:rFonts w:ascii="Arial Narrow" w:hAnsi="Arial Narrow"/>
-          <w:sz w:val="28"/>
-          <w:szCs w:val="28"/>
-        </w:rPr>
-        <w:t xml:space="preserve"> (2018) mettent en avant les vulnérabilités des flux de données en temps réel et proposent des approches de cryptographie et de gestion des accès pour protéger ces informations sensibles. Les cadres réglementaires, comme le RGPD et la loi HIPAA, sont souvent cités comme des contraintes majeures, nécessitant des solutions techniques qui garantissent la sécurité sans compromettre la rapidité d’analyse.</w:t>
-      </w:r>
-    </w:p>
-    <w:p>
-      <w:pPr>
-        <w:jc w:val="both"/>
-        <w:rPr>
-          <w:rFonts w:ascii="Arial Narrow" w:hAnsi="Arial Narrow"/>
-          <w:b/>
-          <w:i/>
-          <w:sz w:val="28"/>
-          <w:szCs w:val="28"/>
-        </w:rPr>
-      </w:pPr>
-      <w:r>
-        <w:rPr>
-          <w:rFonts w:ascii="Arial Narrow" w:hAnsi="Arial Narrow"/>
-          <w:b/>
-          <w:i/>
-          <w:sz w:val="28"/>
-          <w:szCs w:val="28"/>
-        </w:rPr>
-        <w:t>Conclusion</w:t>
-      </w:r>
-    </w:p>
-    <w:p>
-      <w:pPr>
-        <w:jc w:val="both"/>
-        <w:rPr>
-          <w:rFonts w:ascii="Arial Narrow" w:hAnsi="Arial Narrow"/>
-          <w:sz w:val="28"/>
-          <w:szCs w:val="28"/>
-        </w:rPr>
-      </w:pPr>
-      <w:r>
-        <w:rPr>
-          <w:rFonts w:ascii="Arial Narrow" w:hAnsi="Arial Narrow"/>
-          <w:sz w:val="28"/>
-          <w:szCs w:val="28"/>
-        </w:rPr>
-        <w:t>La littérature actuelle sur l’analyse des données biomédicales en temps réel démontre des avancées significatives dans les techniques de collecte, de traitement, et d’analyse des données. Cependant, des défis persistent, notamment en matière de robustesse des algorithmes, de gestion des grandes quantités de données en streaming, et de conformité aux normes de confidentialité. Ces travaux offrent une base solide pour développer des solutions innovantes dans le cadre des soins de santé modernes.</w:t>
+        <w:t>REVUE DE</w:t>
+      </w:r>
+      <w:r>
+        <w:rPr>
+          <w:rFonts w:ascii="Arial Narrow" w:hAnsi="Arial Narrow"/>
+          <w:color w:val="5B9BD5" w:themeColor="accent1"/>
+          <w:sz w:val="44"/>
+          <w:szCs w:val="44"/>
+        </w:rPr>
+        <w:t xml:space="preserve"> LITTERATURE </w:t>
+      </w:r>
+    </w:p>
+    <w:p>
+      <w:pPr>
+        <w:pStyle w:val="NormalWeb"/>
+        <w:jc w:val="both"/>
+        <w:rPr>
+          <w:rFonts w:ascii="Arial Narrow" w:hAnsi="Arial Narrow"/>
+          <w:sz w:val="28"/>
+          <w:szCs w:val="28"/>
+        </w:rPr>
+      </w:pPr>
+      <w:r>
+        <w:rPr>
+          <w:rFonts w:ascii="Arial Narrow" w:hAnsi="Arial Narrow"/>
+          <w:sz w:val="28"/>
+          <w:szCs w:val="28"/>
+        </w:rPr>
+        <w:t>L’analyse des données biomédicales en temps réel, en particulier les signaux électrocardiographiques (ECG), bénéficie d’une attention croissante dans la recherche. Plusieurs études explorent les technologies et les approches nécessaires pour traiter ces signaux avec précision et rapidité tout en respectant les contraintes cliniques et réglementaires.</w:t>
+      </w:r>
+    </w:p>
+    <w:p>
+      <w:pPr>
+        <w:pStyle w:val="NormalWeb"/>
+        <w:jc w:val="both"/>
+        <w:rPr>
+          <w:rFonts w:ascii="Arial Narrow" w:hAnsi="Arial Narrow"/>
+          <w:sz w:val="28"/>
+          <w:szCs w:val="28"/>
+        </w:rPr>
+      </w:pPr>
+      <w:r>
+        <w:rPr>
+          <w:rFonts w:ascii="Arial Narrow" w:hAnsi="Arial Narrow"/>
+          <w:sz w:val="28"/>
+          <w:szCs w:val="28"/>
+        </w:rPr>
+        <w:t xml:space="preserve">Les bases de données standardisées, comme </w:t>
+      </w:r>
+      <w:r>
+        <w:rPr>
+          <w:rStyle w:val="lev"/>
+          <w:rFonts w:ascii="Arial Narrow" w:hAnsi="Arial Narrow"/>
+          <w:sz w:val="28"/>
+          <w:szCs w:val="28"/>
+        </w:rPr>
+        <w:t>PTB-XL</w:t>
+      </w:r>
+      <w:r>
+        <w:rPr>
+          <w:rFonts w:ascii="Arial Narrow" w:hAnsi="Arial Narrow"/>
+          <w:sz w:val="28"/>
+          <w:szCs w:val="28"/>
+        </w:rPr>
+        <w:t>, jouent un rôle central dans le développement des outils d’analyse ECG. Ces bases offrent des ensembles riches en signaux annotés, permettant l'entraînement et la validation des algorithmes d’analyse. Des recherches récentes montrent que ces ressources sont indispensables pour garantir la généralisabilité des modèles et leur applicabilité dans divers contextes médicaux.</w:t>
+      </w:r>
+    </w:p>
+    <w:p>
+      <w:pPr>
+        <w:pStyle w:val="NormalWeb"/>
+        <w:jc w:val="both"/>
+        <w:rPr>
+          <w:rFonts w:ascii="Arial Narrow" w:hAnsi="Arial Narrow"/>
+          <w:sz w:val="28"/>
+          <w:szCs w:val="28"/>
+        </w:rPr>
+      </w:pPr>
+      <w:r>
+        <w:rPr>
+          <w:rFonts w:ascii="Arial Narrow" w:hAnsi="Arial Narrow"/>
+          <w:sz w:val="28"/>
+          <w:szCs w:val="28"/>
+        </w:rPr>
+        <w:t>Sur le plan algorithmique, les techniques d’apprentissage automatique et d’apprentissage profond ont montré un potentiel remarquable pour l’analyse des ECG. Les réseaux de neurones récurrents (RNN) et les réseaux convolutifs (CNN) sont souvent utilisés pour détecter des anomalies, telles que la fibrillation auriculaire ou les troubles de conduction. Toutefois, leur application en temps réel est freinée par des exigences élevées en termes de puissance de calcul, ce qui motive l'exploration d'algorithmes plus légers ou d’approches hybrides combinant edge et cloud computing.</w:t>
+      </w:r>
+    </w:p>
+    <w:p>
+      <w:pPr>
+        <w:pStyle w:val="NormalWeb"/>
+        <w:jc w:val="both"/>
+        <w:rPr>
+          <w:rFonts w:ascii="Arial Narrow" w:hAnsi="Arial Narrow"/>
+          <w:sz w:val="28"/>
+          <w:szCs w:val="28"/>
+        </w:rPr>
+      </w:pPr>
+      <w:r>
+        <w:rPr>
+          <w:rFonts w:ascii="Arial Narrow" w:hAnsi="Arial Narrow"/>
+          <w:sz w:val="28"/>
+          <w:szCs w:val="28"/>
+        </w:rPr>
+        <w:t xml:space="preserve">La visualisation des données biomédicales est également un domaine actif de recherche. Des outils comme </w:t>
+      </w:r>
+      <w:r>
+        <w:rPr>
+          <w:rStyle w:val="lev"/>
+          <w:rFonts w:ascii="Arial Narrow" w:hAnsi="Arial Narrow"/>
+          <w:sz w:val="28"/>
+          <w:szCs w:val="28"/>
+        </w:rPr>
+        <w:t>Chart.js</w:t>
+      </w:r>
+      <w:r>
+        <w:rPr>
+          <w:rFonts w:ascii="Arial Narrow" w:hAnsi="Arial Narrow"/>
+          <w:sz w:val="28"/>
+          <w:szCs w:val="28"/>
+        </w:rPr>
+        <w:t xml:space="preserve"> ou D3.js facilitent la présentation intuitive des signaux ECG aux cliniciens, ce qui est crucial pour une prise de décision rapide. Les recherches soulignent l’importance d’intégrer des annotations dynamiques et des fonctionnalités interactives dans ces outils pour renforcer leur utilité dans des environnements cliniques.</w:t>
+      </w:r>
+    </w:p>
+    <w:p>
+      <w:pPr>
+        <w:pStyle w:val="NormalWeb"/>
+        <w:jc w:val="both"/>
+        <w:rPr>
+          <w:rFonts w:ascii="Arial Narrow" w:hAnsi="Arial Narrow"/>
+          <w:sz w:val="28"/>
+          <w:szCs w:val="28"/>
+        </w:rPr>
+      </w:pPr>
+      <w:r>
+        <w:rPr>
+          <w:rFonts w:ascii="Arial Narrow" w:hAnsi="Arial Narrow"/>
+          <w:sz w:val="28"/>
+          <w:szCs w:val="28"/>
+        </w:rPr>
+        <w:t>Enfin, des études mettent en évidence l'importance de la sécurité et de la confidentialité des données dans les applications biomédicales. L’adoption de cadres réglementaires tels que le RGPD ou le HIPAA est indispensable pour garantir la protection des données des patients. Les recherches actuelles se concentrent sur l’utilisation de protocoles de chiffrement et de méthodes de pseudonymisation pour minimiser les risques de violation des données dans des systèmes de traitement en temps réel.</w:t>
+      </w:r>
+    </w:p>
+    <w:p>
+      <w:pPr>
+        <w:pStyle w:val="NormalWeb"/>
+        <w:jc w:val="both"/>
+        <w:rPr>
+          <w:rFonts w:ascii="Arial Narrow" w:hAnsi="Arial Narrow"/>
+          <w:sz w:val="28"/>
+          <w:szCs w:val="28"/>
+        </w:rPr>
+      </w:pPr>
+      <w:r>
+        <w:rPr>
+          <w:rFonts w:ascii="Arial Narrow" w:hAnsi="Arial Narrow"/>
+          <w:sz w:val="28"/>
+          <w:szCs w:val="28"/>
+        </w:rPr>
+        <w:t>En résumé, la littérature existante met en avant des progrès significatifs dans le domaine de l’analyse des ECG en temps réel, tout en soulignant les défis persistants liés à la précision des algorithmes, à l’efficacité des visualisations et à la sécurité des données. Ces travaux constituent une base solide pour développer des solutions innovantes et répondre aux besoins croissants dans le domaine de la santé connectée.</w:t>
       </w:r>
     </w:p>
     <w:p>
@@ -1603,9 +952,11 @@
           <w:ilvl w:val="0"/>
           <w:numId w:val="4"/>
         </w:numPr>
-        <w:jc w:val="both"/>
-        <w:rPr>
-          <w:rFonts w:ascii="Arial Narrow" w:hAnsi="Arial Narrow"/>
+        <w:ind w:left="0" w:firstLine="0"/>
+        <w:jc w:val="both"/>
+        <w:rPr>
+          <w:rFonts w:ascii="Arial Narrow" w:hAnsi="Arial Narrow"/>
+          <w:color w:val="5B9BD5" w:themeColor="accent1"/>
           <w:sz w:val="44"/>
           <w:szCs w:val="44"/>
         </w:rPr>
@@ -1613,6 +964,7 @@
       <w:r>
         <w:rPr>
           <w:rFonts w:ascii="Arial Narrow" w:hAnsi="Arial Narrow"/>
+          <w:color w:val="5B9BD5" w:themeColor="accent1"/>
           <w:sz w:val="44"/>
           <w:szCs w:val="44"/>
         </w:rPr>
@@ -1748,57 +1100,1001 @@
     </w:p>
     <w:p>
       <w:pPr>
-        <w:jc w:val="both"/>
-        <w:rPr>
-          <w:rFonts w:ascii="Arial Narrow" w:hAnsi="Arial Narrow"/>
-          <w:sz w:val="28"/>
-          <w:szCs w:val="28"/>
-        </w:rPr>
-      </w:pPr>
-    </w:p>
-    <w:p>
-      <w:pPr>
-        <w:jc w:val="both"/>
-        <w:rPr>
-          <w:rFonts w:ascii="Arial Narrow" w:hAnsi="Arial Narrow"/>
-          <w:sz w:val="28"/>
-          <w:szCs w:val="28"/>
-        </w:rPr>
-      </w:pPr>
-    </w:p>
-    <w:p>
-      <w:pPr>
-        <w:jc w:val="both"/>
-        <w:rPr>
-          <w:rFonts w:ascii="Arial Narrow" w:hAnsi="Arial Narrow"/>
-          <w:sz w:val="28"/>
-          <w:szCs w:val="28"/>
-        </w:rPr>
-      </w:pPr>
-    </w:p>
-    <w:p>
-      <w:pPr>
-        <w:jc w:val="both"/>
-        <w:rPr>
-          <w:rFonts w:ascii="Arial Narrow" w:hAnsi="Arial Narrow"/>
-          <w:sz w:val="28"/>
-          <w:szCs w:val="28"/>
-        </w:rPr>
-      </w:pPr>
-    </w:p>
-    <w:p>
-      <w:pPr>
-        <w:jc w:val="both"/>
-        <w:rPr>
-          <w:rFonts w:ascii="Arial Narrow" w:hAnsi="Arial Narrow"/>
-          <w:sz w:val="28"/>
-          <w:szCs w:val="28"/>
-        </w:rPr>
-      </w:pPr>
+        <w:pStyle w:val="Titre1"/>
+        <w:rPr>
+          <w:rFonts w:ascii="Arial Narrow" w:hAnsi="Arial Narrow" w:cstheme="minorHAnsi"/>
+          <w:sz w:val="44"/>
+          <w:szCs w:val="44"/>
+        </w:rPr>
+      </w:pPr>
+      <w:r>
+        <w:rPr>
+          <w:rFonts w:ascii="Arial Narrow" w:hAnsi="Arial Narrow"/>
+          <w:sz w:val="44"/>
+          <w:szCs w:val="44"/>
+        </w:rPr>
+        <w:t xml:space="preserve">V. </w:t>
+      </w:r>
+      <w:bookmarkStart w:id="1" w:name="_Toc170562227"/>
+      <w:r>
+        <w:rPr>
+          <w:rFonts w:ascii="Arial Narrow" w:hAnsi="Arial Narrow" w:cstheme="minorHAnsi"/>
+          <w:sz w:val="44"/>
+          <w:szCs w:val="44"/>
+        </w:rPr>
+        <w:t>IMPLEMENTATION PRATIQUE</w:t>
+      </w:r>
+      <w:bookmarkEnd w:id="1"/>
+    </w:p>
+    <w:p>
+      <w:pPr>
+        <w:pStyle w:val="NormalWeb"/>
+        <w:jc w:val="both"/>
+        <w:rPr>
+          <w:rFonts w:ascii="Arial Narrow" w:hAnsi="Arial Narrow"/>
+          <w:sz w:val="28"/>
+          <w:szCs w:val="28"/>
+        </w:rPr>
+      </w:pPr>
+      <w:r>
+        <w:rPr>
+          <w:rFonts w:ascii="Arial Narrow" w:hAnsi="Arial Narrow"/>
+          <w:sz w:val="28"/>
+          <w:szCs w:val="28"/>
+        </w:rPr>
+        <w:t>L’implémentation de notre application d’analyse de l’ECG en temps réel repose sur une architecture moderne intégrant des technologies robustes et flexibles. Ce projet combine des éléments back-end et front-end pour assurer l’acquisition, le traitement et l’analyse des signaux ECG en continu, tout en fournissant une interface utilisateur intuitive.</w:t>
+      </w:r>
+    </w:p>
+    <w:p>
+      <w:pPr>
+        <w:pStyle w:val="Titre4"/>
+        <w:jc w:val="both"/>
+        <w:rPr>
+          <w:rFonts w:ascii="Arial Narrow" w:hAnsi="Arial Narrow"/>
+          <w:color w:val="auto"/>
+          <w:sz w:val="28"/>
+          <w:szCs w:val="28"/>
+        </w:rPr>
+      </w:pPr>
+      <w:r>
+        <w:rPr>
+          <w:rFonts w:ascii="Arial Narrow" w:hAnsi="Arial Narrow"/>
+          <w:color w:val="auto"/>
+          <w:sz w:val="28"/>
+          <w:szCs w:val="28"/>
+        </w:rPr>
+        <w:t xml:space="preserve">1. </w:t>
+      </w:r>
+      <w:r>
+        <w:rPr>
+          <w:rStyle w:val="lev"/>
+          <w:rFonts w:ascii="Arial Narrow" w:hAnsi="Arial Narrow"/>
+          <w:bCs w:val="0"/>
+          <w:color w:val="auto"/>
+          <w:sz w:val="28"/>
+          <w:szCs w:val="28"/>
+        </w:rPr>
+        <w:t>Structure générale du système</w:t>
+      </w:r>
+    </w:p>
+    <w:p>
+      <w:pPr>
+        <w:pStyle w:val="NormalWeb"/>
+        <w:jc w:val="both"/>
+        <w:rPr>
+          <w:rFonts w:ascii="Arial Narrow" w:hAnsi="Arial Narrow"/>
+          <w:sz w:val="28"/>
+          <w:szCs w:val="28"/>
+        </w:rPr>
+      </w:pPr>
+      <w:r>
+        <w:rPr>
+          <w:rFonts w:ascii="Arial Narrow" w:hAnsi="Arial Narrow"/>
+          <w:sz w:val="28"/>
+          <w:szCs w:val="28"/>
+        </w:rPr>
+        <w:t>Le système est structuré autour d’une API développée avec Django et Django REST Framework pour gérer les flux de données ECG. Les données sont extraites d’un ensemble de fichiers issus de la base de données PTB-XL, un référentiel de signaux ECG standardisé. Le serveur s’occupe à la fois de la diffusion des données brutes en temps réel et de leur analyse, notamment la détection des pics R.</w:t>
+      </w:r>
+    </w:p>
+    <w:p>
+      <w:pPr>
+        <w:pStyle w:val="Titre4"/>
+        <w:jc w:val="both"/>
+        <w:rPr>
+          <w:rFonts w:ascii="Arial Narrow" w:hAnsi="Arial Narrow"/>
+          <w:color w:val="auto"/>
+          <w:sz w:val="28"/>
+          <w:szCs w:val="28"/>
+        </w:rPr>
+      </w:pPr>
+      <w:r>
+        <w:rPr>
+          <w:rFonts w:ascii="Arial Narrow" w:hAnsi="Arial Narrow"/>
+          <w:color w:val="auto"/>
+          <w:sz w:val="28"/>
+          <w:szCs w:val="28"/>
+        </w:rPr>
+        <w:t xml:space="preserve">2. </w:t>
+      </w:r>
+      <w:r>
+        <w:rPr>
+          <w:rStyle w:val="lev"/>
+          <w:rFonts w:ascii="Arial Narrow" w:hAnsi="Arial Narrow"/>
+          <w:bCs w:val="0"/>
+          <w:color w:val="auto"/>
+          <w:sz w:val="28"/>
+          <w:szCs w:val="28"/>
+        </w:rPr>
+        <w:t>Chargement et traitement des données ECG</w:t>
+      </w:r>
+    </w:p>
+    <w:p>
+      <w:pPr>
+        <w:pStyle w:val="NormalWeb"/>
+        <w:jc w:val="both"/>
+        <w:rPr>
+          <w:rFonts w:ascii="Arial Narrow" w:hAnsi="Arial Narrow"/>
+          <w:sz w:val="28"/>
+          <w:szCs w:val="28"/>
+        </w:rPr>
+      </w:pPr>
+      <w:r>
+        <w:rPr>
+          <w:rFonts w:ascii="Arial Narrow" w:hAnsi="Arial Narrow"/>
+          <w:sz w:val="28"/>
+          <w:szCs w:val="28"/>
+        </w:rPr>
+        <w:t xml:space="preserve">Pour accéder aux données ECG, nous avons utilisé la bibliothèque </w:t>
+      </w:r>
+      <w:r>
+        <w:rPr>
+          <w:rStyle w:val="lev"/>
+          <w:rFonts w:ascii="Arial Narrow" w:hAnsi="Arial Narrow"/>
+          <w:sz w:val="28"/>
+          <w:szCs w:val="28"/>
+        </w:rPr>
+        <w:t>wfdb</w:t>
+      </w:r>
+      <w:r>
+        <w:rPr>
+          <w:rFonts w:ascii="Arial Narrow" w:hAnsi="Arial Narrow"/>
+          <w:sz w:val="28"/>
+          <w:szCs w:val="28"/>
+        </w:rPr>
+        <w:t>, bien adaptée à la manipulation des fichiers spécifiques aux bases de données médicales. Les métadonnées associées aux signaux, comme l’âge, le sexe et les codes SCP des diagnostics, sont chargées à partir d’un fichier CSV et utilisées pour enrichir les réponses de l’API. Le serveur extrait les segments de données en fonction des paramètres fournis par le client, garantissant une diffusion continue et cohérente des signaux.</w:t>
+      </w:r>
+    </w:p>
+    <w:p>
+      <w:pPr>
+        <w:pStyle w:val="Titre4"/>
+        <w:jc w:val="both"/>
+        <w:rPr>
+          <w:rFonts w:ascii="Arial Narrow" w:hAnsi="Arial Narrow"/>
+          <w:color w:val="auto"/>
+          <w:sz w:val="28"/>
+          <w:szCs w:val="28"/>
+        </w:rPr>
+      </w:pPr>
+      <w:r>
+        <w:rPr>
+          <w:rFonts w:ascii="Arial Narrow" w:hAnsi="Arial Narrow"/>
+          <w:color w:val="auto"/>
+          <w:sz w:val="28"/>
+          <w:szCs w:val="28"/>
+        </w:rPr>
+        <w:t xml:space="preserve">3. </w:t>
+      </w:r>
+      <w:r>
+        <w:rPr>
+          <w:rStyle w:val="lev"/>
+          <w:rFonts w:ascii="Arial Narrow" w:hAnsi="Arial Narrow"/>
+          <w:bCs w:val="0"/>
+          <w:color w:val="auto"/>
+          <w:sz w:val="28"/>
+          <w:szCs w:val="28"/>
+        </w:rPr>
+        <w:t>API de diffusion des données en temps réel</w:t>
+      </w:r>
+    </w:p>
+    <w:p>
+      <w:pPr>
+        <w:pStyle w:val="NormalWeb"/>
+        <w:jc w:val="both"/>
+        <w:rPr>
+          <w:rFonts w:ascii="Arial Narrow" w:hAnsi="Arial Narrow"/>
+          <w:sz w:val="28"/>
+          <w:szCs w:val="28"/>
+        </w:rPr>
+      </w:pPr>
+      <w:r>
+        <w:rPr>
+          <w:rFonts w:ascii="Arial Narrow" w:hAnsi="Arial Narrow"/>
+          <w:sz w:val="28"/>
+          <w:szCs w:val="28"/>
+        </w:rPr>
+        <w:t xml:space="preserve">Le point de terminaison </w:t>
+      </w:r>
+      <w:r>
+        <w:rPr>
+          <w:rStyle w:val="CodeHTML"/>
+          <w:rFonts w:ascii="Arial Narrow" w:eastAsiaTheme="majorEastAsia" w:hAnsi="Arial Narrow"/>
+          <w:sz w:val="28"/>
+          <w:szCs w:val="28"/>
+        </w:rPr>
+        <w:t>/stream_data</w:t>
+      </w:r>
+      <w:r>
+        <w:rPr>
+          <w:rFonts w:ascii="Arial Narrow" w:hAnsi="Arial Narrow"/>
+          <w:sz w:val="28"/>
+          <w:szCs w:val="28"/>
+        </w:rPr>
+        <w:t xml:space="preserve"> permet au front-end de recevoir les segments de signal en continu. Chaque requête fournit un segment de données basé sur les paramètres de position de départ et de longueur spécifiés par l’utilisateur. Le serveur vérifie l’existence des fichiers nécessaires, extrait le segment souhaité, et le renvoie sous forme de tableau JSON. Une attention particulière a été portée à la gestion des erreurs pour garantir une robustesse optimale du système.</w:t>
+      </w:r>
+    </w:p>
+    <w:p>
+      <w:pPr>
+        <w:pStyle w:val="Titre4"/>
+        <w:jc w:val="both"/>
+        <w:rPr>
+          <w:rFonts w:ascii="Arial Narrow" w:hAnsi="Arial Narrow"/>
+          <w:color w:val="auto"/>
+          <w:sz w:val="28"/>
+          <w:szCs w:val="28"/>
+        </w:rPr>
+      </w:pPr>
+      <w:r>
+        <w:rPr>
+          <w:rFonts w:ascii="Arial Narrow" w:hAnsi="Arial Narrow"/>
+          <w:color w:val="auto"/>
+          <w:sz w:val="28"/>
+          <w:szCs w:val="28"/>
+        </w:rPr>
+        <w:t xml:space="preserve">4. </w:t>
+      </w:r>
+      <w:r>
+        <w:rPr>
+          <w:rStyle w:val="lev"/>
+          <w:rFonts w:ascii="Arial Narrow" w:hAnsi="Arial Narrow"/>
+          <w:bCs w:val="0"/>
+          <w:color w:val="auto"/>
+          <w:sz w:val="28"/>
+          <w:szCs w:val="28"/>
+        </w:rPr>
+        <w:t>API d’analyse des données</w:t>
+      </w:r>
+    </w:p>
+    <w:p>
+      <w:pPr>
+        <w:pStyle w:val="NormalWeb"/>
+        <w:jc w:val="both"/>
+        <w:rPr>
+          <w:rFonts w:ascii="Arial Narrow" w:hAnsi="Arial Narrow"/>
+          <w:sz w:val="28"/>
+          <w:szCs w:val="28"/>
+        </w:rPr>
+      </w:pPr>
+      <w:r>
+        <w:rPr>
+          <w:rFonts w:ascii="Arial Narrow" w:hAnsi="Arial Narrow"/>
+          <w:sz w:val="28"/>
+          <w:szCs w:val="28"/>
+        </w:rPr>
+        <w:t xml:space="preserve">Pour l’analyse des signaux ECG, un point de terminaison </w:t>
+      </w:r>
+      <w:r>
+        <w:rPr>
+          <w:rStyle w:val="CodeHTML"/>
+          <w:rFonts w:ascii="Arial Narrow" w:eastAsiaTheme="majorEastAsia" w:hAnsi="Arial Narrow"/>
+          <w:sz w:val="28"/>
+          <w:szCs w:val="28"/>
+        </w:rPr>
+        <w:t>/analyze/</w:t>
+      </w:r>
+      <w:r>
+        <w:rPr>
+          <w:rFonts w:ascii="Arial Narrow" w:hAnsi="Arial Narrow"/>
+          <w:sz w:val="28"/>
+          <w:szCs w:val="28"/>
+        </w:rPr>
+        <w:t xml:space="preserve"> a été implémenté. Ce dernier accepte un segment de signal envoyé par le client et applique une méthode simplifiée de détection des pics R basée sur une comparaison avec la moyenne du signal. Les résultats sont renvoyés sous forme de positions des pics R, qui peuvent être visualisés dans l’interface.</w:t>
+      </w:r>
+    </w:p>
+    <w:p>
+      <w:pPr>
+        <w:pStyle w:val="Titre4"/>
+        <w:jc w:val="both"/>
+        <w:rPr>
+          <w:rFonts w:ascii="Arial Narrow" w:hAnsi="Arial Narrow"/>
+          <w:color w:val="auto"/>
+          <w:sz w:val="28"/>
+          <w:szCs w:val="28"/>
+        </w:rPr>
+      </w:pPr>
+      <w:r>
+        <w:rPr>
+          <w:rFonts w:ascii="Arial Narrow" w:hAnsi="Arial Narrow"/>
+          <w:color w:val="auto"/>
+          <w:sz w:val="28"/>
+          <w:szCs w:val="28"/>
+        </w:rPr>
+        <w:t xml:space="preserve">5. </w:t>
+      </w:r>
+      <w:r>
+        <w:rPr>
+          <w:rStyle w:val="lev"/>
+          <w:rFonts w:ascii="Arial Narrow" w:hAnsi="Arial Narrow"/>
+          <w:bCs w:val="0"/>
+          <w:color w:val="auto"/>
+          <w:sz w:val="28"/>
+          <w:szCs w:val="28"/>
+        </w:rPr>
+        <w:t>Interface utilisateur dynamique</w:t>
+      </w:r>
+    </w:p>
+    <w:p>
+      <w:pPr>
+        <w:pStyle w:val="NormalWeb"/>
+        <w:jc w:val="both"/>
+        <w:rPr>
+          <w:rFonts w:ascii="Arial Narrow" w:hAnsi="Arial Narrow"/>
+          <w:sz w:val="28"/>
+          <w:szCs w:val="28"/>
+        </w:rPr>
+      </w:pPr>
+      <w:r>
+        <w:rPr>
+          <w:rFonts w:ascii="Arial Narrow" w:hAnsi="Arial Narrow"/>
+          <w:sz w:val="28"/>
+          <w:szCs w:val="28"/>
+        </w:rPr>
+        <w:t xml:space="preserve">La partie front-end est conçue en HTML avec l’intégration de la bibliothèque </w:t>
+      </w:r>
+      <w:r>
+        <w:rPr>
+          <w:rStyle w:val="lev"/>
+          <w:rFonts w:ascii="Arial Narrow" w:hAnsi="Arial Narrow"/>
+          <w:sz w:val="28"/>
+          <w:szCs w:val="28"/>
+        </w:rPr>
+        <w:t>Chart.js</w:t>
+      </w:r>
+      <w:r>
+        <w:rPr>
+          <w:rFonts w:ascii="Arial Narrow" w:hAnsi="Arial Narrow"/>
+          <w:sz w:val="28"/>
+          <w:szCs w:val="28"/>
+        </w:rPr>
+        <w:t xml:space="preserve"> pour la visualisation des données ECG en temps réel. Le graphique est mis à jour dynamiquement à chaque réception d’un nouveau segment de données. Un mécanisme asynchrone basé sur la méthode </w:t>
+      </w:r>
+      <w:r>
+        <w:rPr>
+          <w:rStyle w:val="CodeHTML"/>
+          <w:rFonts w:ascii="Arial Narrow" w:eastAsiaTheme="majorEastAsia" w:hAnsi="Arial Narrow"/>
+          <w:sz w:val="28"/>
+          <w:szCs w:val="28"/>
+        </w:rPr>
+        <w:t>fetch</w:t>
+      </w:r>
+      <w:r>
+        <w:rPr>
+          <w:rFonts w:ascii="Arial Narrow" w:hAnsi="Arial Narrow"/>
+          <w:sz w:val="28"/>
+          <w:szCs w:val="28"/>
+        </w:rPr>
+        <w:t xml:space="preserve"> assure la communication continue avec le serveur, permettant de récupérer les segments de données et d’envoyer des requêtes d’analyse.</w:t>
+      </w:r>
+    </w:p>
+    <w:p>
+      <w:pPr>
+        <w:pStyle w:val="NormalWeb"/>
+        <w:jc w:val="both"/>
+        <w:rPr>
+          <w:rFonts w:ascii="Arial Narrow" w:hAnsi="Arial Narrow"/>
+          <w:sz w:val="28"/>
+          <w:szCs w:val="28"/>
+        </w:rPr>
+      </w:pPr>
+      <w:r>
+        <w:rPr>
+          <w:rFonts w:ascii="Arial Narrow" w:hAnsi="Arial Narrow"/>
+          <w:sz w:val="28"/>
+          <w:szCs w:val="28"/>
+        </w:rPr>
+        <w:t>Voici l’interface utilisateur :</w:t>
+      </w:r>
+    </w:p>
+    <w:p>
+      <w:pPr>
+        <w:pStyle w:val="NormalWeb"/>
+        <w:jc w:val="both"/>
+        <w:rPr>
+          <w:rFonts w:ascii="Arial Narrow" w:hAnsi="Arial Narrow"/>
+          <w:sz w:val="28"/>
+          <w:szCs w:val="28"/>
+        </w:rPr>
+      </w:pPr>
+      <w:r>
+        <w:rPr>
+          <w:noProof/>
+        </w:rPr>
+        <w:drawing>
+          <wp:inline distT="0" distB="0" distL="0" distR="0" wp14:anchorId="74438CC1" wp14:editId="58366555">
+            <wp:extent cx="5760720" cy="2951480"/>
+            <wp:effectExtent l="19050" t="19050" r="11430" b="20320"/>
+            <wp:docPr id="2" name="Image 2"/>
+            <wp:cNvGraphicFramePr>
+              <a:graphicFrameLocks xmlns:a="http://schemas.openxmlformats.org/drawingml/2006/main" noChangeAspect="1"/>
+            </wp:cNvGraphicFramePr>
+            <a:graphic xmlns:a="http://schemas.openxmlformats.org/drawingml/2006/main">
+              <a:graphicData uri="http://schemas.openxmlformats.org/drawingml/2006/picture">
+                <pic:pic xmlns:pic="http://schemas.openxmlformats.org/drawingml/2006/picture">
+                  <pic:nvPicPr>
+                    <pic:cNvPr id="1" name=""/>
+                    <pic:cNvPicPr/>
+                  </pic:nvPicPr>
+                  <pic:blipFill>
+                    <a:blip r:embed="rId7"/>
+                    <a:stretch>
+                      <a:fillRect/>
+                    </a:stretch>
+                  </pic:blipFill>
+                  <pic:spPr>
+                    <a:xfrm>
+                      <a:off x="0" y="0"/>
+                      <a:ext cx="5760720" cy="2951480"/>
+                    </a:xfrm>
+                    <a:prstGeom prst="rect">
+                      <a:avLst/>
+                    </a:prstGeom>
+                    <a:ln>
+                      <a:solidFill>
+                        <a:schemeClr val="accent1"/>
+                      </a:solidFill>
+                    </a:ln>
+                  </pic:spPr>
+                </pic:pic>
+              </a:graphicData>
+            </a:graphic>
+          </wp:inline>
+        </w:drawing>
+      </w:r>
+    </w:p>
+    <w:p>
+      <w:pPr>
+        <w:pStyle w:val="NormalWeb"/>
+        <w:jc w:val="center"/>
+        <w:rPr>
+          <w:rFonts w:ascii="Arial Narrow" w:hAnsi="Arial Narrow"/>
+          <w:sz w:val="28"/>
+          <w:szCs w:val="28"/>
+        </w:rPr>
+      </w:pPr>
+      <w:r>
+        <w:rPr>
+          <w:rFonts w:ascii="Arial Narrow" w:hAnsi="Arial Narrow"/>
+          <w:sz w:val="28"/>
+          <w:szCs w:val="28"/>
+        </w:rPr>
+        <w:t>Fig. 1 : I</w:t>
+      </w:r>
+      <w:r>
+        <w:rPr>
+          <w:rFonts w:ascii="Arial Narrow" w:hAnsi="Arial Narrow"/>
+          <w:sz w:val="28"/>
+          <w:szCs w:val="28"/>
+        </w:rPr>
+        <w:t>nterface utilisateur</w:t>
+      </w:r>
+    </w:p>
+    <w:p>
+      <w:pPr>
+        <w:pStyle w:val="Titre4"/>
+        <w:jc w:val="both"/>
+        <w:rPr>
+          <w:rFonts w:ascii="Arial Narrow" w:hAnsi="Arial Narrow"/>
+          <w:color w:val="auto"/>
+          <w:sz w:val="28"/>
+          <w:szCs w:val="28"/>
+        </w:rPr>
+      </w:pPr>
+      <w:r>
+        <w:rPr>
+          <w:rFonts w:ascii="Arial Narrow" w:hAnsi="Arial Narrow"/>
+          <w:color w:val="auto"/>
+          <w:sz w:val="28"/>
+          <w:szCs w:val="28"/>
+        </w:rPr>
+        <w:t xml:space="preserve">6. </w:t>
+      </w:r>
+      <w:r>
+        <w:rPr>
+          <w:rStyle w:val="lev"/>
+          <w:rFonts w:ascii="Arial Narrow" w:hAnsi="Arial Narrow"/>
+          <w:bCs w:val="0"/>
+          <w:color w:val="auto"/>
+          <w:sz w:val="28"/>
+          <w:szCs w:val="28"/>
+        </w:rPr>
+        <w:t>Optimisation et gestion des flux de données</w:t>
+      </w:r>
+    </w:p>
+    <w:p>
+      <w:pPr>
+        <w:pStyle w:val="NormalWeb"/>
+        <w:jc w:val="both"/>
+        <w:rPr>
+          <w:rFonts w:ascii="Arial Narrow" w:hAnsi="Arial Narrow"/>
+          <w:sz w:val="28"/>
+          <w:szCs w:val="28"/>
+        </w:rPr>
+      </w:pPr>
+      <w:r>
+        <w:rPr>
+          <w:rFonts w:ascii="Arial Narrow" w:hAnsi="Arial Narrow"/>
+          <w:sz w:val="28"/>
+          <w:szCs w:val="28"/>
+        </w:rPr>
+        <w:t>Le système a été optimisé pour fonctionner efficacement dans un environnement de traitement en temps réel. Cela inclut des mécanismes de temporisation pour réguler les requêtes au serveur, ainsi qu’une gestion intelligente des erreurs et des interruptions de connexion. La modularité du code permet une extension facile pour inclure des algorithmes plus avancés ou des analyses supplémentaires à l’avenir.</w:t>
+      </w:r>
+    </w:p>
+    <w:p>
+      <w:pPr>
+        <w:pStyle w:val="Titre4"/>
+        <w:jc w:val="both"/>
+        <w:rPr>
+          <w:rFonts w:ascii="Arial Narrow" w:hAnsi="Arial Narrow"/>
+          <w:color w:val="auto"/>
+          <w:sz w:val="28"/>
+          <w:szCs w:val="28"/>
+        </w:rPr>
+      </w:pPr>
+      <w:r>
+        <w:rPr>
+          <w:rFonts w:ascii="Arial Narrow" w:hAnsi="Arial Narrow"/>
+          <w:color w:val="auto"/>
+          <w:sz w:val="28"/>
+          <w:szCs w:val="28"/>
+        </w:rPr>
+        <w:t xml:space="preserve">7. </w:t>
+      </w:r>
+      <w:r>
+        <w:rPr>
+          <w:rStyle w:val="lev"/>
+          <w:rFonts w:ascii="Arial Narrow" w:hAnsi="Arial Narrow"/>
+          <w:bCs w:val="0"/>
+          <w:color w:val="auto"/>
+          <w:sz w:val="28"/>
+          <w:szCs w:val="28"/>
+        </w:rPr>
+        <w:t>Robustesse et extensibilité</w:t>
+      </w:r>
+    </w:p>
+    <w:p>
+      <w:pPr>
+        <w:pStyle w:val="NormalWeb"/>
+        <w:jc w:val="both"/>
+        <w:rPr>
+          <w:rFonts w:ascii="Arial Narrow" w:hAnsi="Arial Narrow"/>
+          <w:sz w:val="28"/>
+          <w:szCs w:val="28"/>
+        </w:rPr>
+      </w:pPr>
+      <w:r>
+        <w:rPr>
+          <w:rFonts w:ascii="Arial Narrow" w:hAnsi="Arial Narrow"/>
+          <w:sz w:val="28"/>
+          <w:szCs w:val="28"/>
+        </w:rPr>
+        <w:t>L’architecture modulaire de notre application permet d’ajouter de nouvelles fonctionnalités, telles que des modèles d’apprentissage automatique pour une détection plus précise des anomalies. De plus, l’utilisation de bibliothèques standardisées garantit une compatibilité et une évolutivité pour des ensembles de données et des besoins futurs.</w:t>
+      </w:r>
+    </w:p>
+    <w:p>
+      <w:pPr>
+        <w:pStyle w:val="NormalWeb"/>
+        <w:jc w:val="both"/>
+        <w:rPr>
+          <w:rFonts w:ascii="Arial Narrow" w:hAnsi="Arial Narrow"/>
+          <w:sz w:val="28"/>
+          <w:szCs w:val="28"/>
+        </w:rPr>
+      </w:pPr>
+      <w:r>
+        <w:rPr>
+          <w:rFonts w:ascii="Arial Narrow" w:hAnsi="Arial Narrow"/>
+          <w:sz w:val="28"/>
+          <w:szCs w:val="28"/>
+        </w:rPr>
+        <w:t>En résumé, notre implémentation repose sur une approche pragmatique et robuste, répondant aux exigences d’un traitement en temps réel des données ECG. Elle offre une plateforme flexible et scalable, prête à être enrichie par des fonctionnalités avancées et des analyses plus poussées dans des contextes médicaux variés</w:t>
+      </w:r>
+    </w:p>
+    <w:p/>
+    <w:p/>
+    <w:p/>
+    <w:p/>
+    <w:p>
+      <w:pPr>
+        <w:pStyle w:val="Titre1"/>
+        <w:numPr>
+          <w:ilvl w:val="1"/>
+          <w:numId w:val="2"/>
+        </w:numPr>
+        <w:ind w:left="0" w:firstLine="0"/>
+        <w:rPr>
+          <w:rFonts w:ascii="Arial Narrow" w:hAnsi="Arial Narrow" w:cstheme="minorHAnsi"/>
+          <w:sz w:val="44"/>
+          <w:szCs w:val="44"/>
+        </w:rPr>
+      </w:pPr>
+      <w:r>
+        <w:rPr>
+          <w:rFonts w:ascii="Arial Narrow" w:hAnsi="Arial Narrow" w:cstheme="minorHAnsi"/>
+          <w:sz w:val="44"/>
+          <w:szCs w:val="44"/>
+        </w:rPr>
+        <w:t>DISCUSSION</w:t>
+      </w:r>
+    </w:p>
+    <w:p>
+      <w:pPr>
+        <w:ind w:left="360"/>
+      </w:pPr>
+    </w:p>
+    <w:p>
+      <w:pPr>
+        <w:pStyle w:val="NormalWeb"/>
+        <w:jc w:val="both"/>
+        <w:rPr>
+          <w:rFonts w:ascii="Arial Narrow" w:hAnsi="Arial Narrow"/>
+          <w:sz w:val="28"/>
+          <w:szCs w:val="28"/>
+        </w:rPr>
+      </w:pPr>
+      <w:r>
+        <w:rPr>
+          <w:rFonts w:ascii="Arial Narrow" w:hAnsi="Arial Narrow"/>
+          <w:sz w:val="28"/>
+          <w:szCs w:val="28"/>
+        </w:rPr>
+        <w:t>L'implémentation d'une application d'analyse de données ECG en temps réel, comme présentée dans ce projet, met en lumière les défis et les opportunités associés à l'utilisation des technologies modernes dans un domaine aussi critique que la santé.</w:t>
+      </w:r>
+    </w:p>
+    <w:p>
+      <w:pPr>
+        <w:pStyle w:val="NormalWeb"/>
+        <w:jc w:val="both"/>
+        <w:rPr>
+          <w:rFonts w:ascii="Arial Narrow" w:hAnsi="Arial Narrow"/>
+          <w:sz w:val="28"/>
+          <w:szCs w:val="28"/>
+        </w:rPr>
+      </w:pPr>
+      <w:r>
+        <w:rPr>
+          <w:rFonts w:ascii="Arial Narrow" w:hAnsi="Arial Narrow"/>
+          <w:sz w:val="28"/>
+          <w:szCs w:val="28"/>
+        </w:rPr>
+        <w:t>L’un des points centraux de cette discussion concerne la gestion des flux de données en temps réel. L’architecture mise en place, combinant Django REST Framework pour le back-end et Chart.js pour le front-end, a démontré une bonne capacité à gérer des segments de données de manière continue et fiable. Cependant, la gestion des interruptions potentielles dans la transmission des données, ainsi que la synchronisation entre le client et le serveur, reste un aspect à surveiller. L’ajout d’un mécanisme de mise en cache ou de reprise pourrait renforcer la robustesse du système face aux défaillances réseau.</w:t>
+      </w:r>
+    </w:p>
+    <w:p>
+      <w:pPr>
+        <w:pStyle w:val="NormalWeb"/>
+        <w:jc w:val="both"/>
+        <w:rPr>
+          <w:rFonts w:ascii="Arial Narrow" w:hAnsi="Arial Narrow"/>
+          <w:sz w:val="28"/>
+          <w:szCs w:val="28"/>
+        </w:rPr>
+      </w:pPr>
+      <w:r>
+        <w:rPr>
+          <w:rFonts w:ascii="Arial Narrow" w:hAnsi="Arial Narrow"/>
+          <w:sz w:val="28"/>
+          <w:szCs w:val="28"/>
+        </w:rPr>
+        <w:t>Par ailleurs, la détection simplifiée des pics R met en lumière les limites des approches basées sur des seuils fixes, comme la comparaison avec la moyenne du signal. Bien que cette méthode fournisse une première analyse efficace, elle ne capture pas les variations complexes du signal pouvant être causées par des pathologies ou des artefacts. L’intégration d’algorithmes d’apprentissage automatique, ou même de modèles d’apprentissage profond, pourrait améliorer la précision et permettre une identification plus fine des anomalies. Cela nécessiterait toutefois une augmentation significative des ressources informatiques et une formation rigoureuse des modèles avec des données labellisées.</w:t>
+      </w:r>
+    </w:p>
+    <w:p>
+      <w:pPr>
+        <w:pStyle w:val="NormalWeb"/>
+        <w:jc w:val="both"/>
+        <w:rPr>
+          <w:rFonts w:ascii="Arial Narrow" w:hAnsi="Arial Narrow"/>
+          <w:sz w:val="28"/>
+          <w:szCs w:val="28"/>
+        </w:rPr>
+      </w:pPr>
+      <w:r>
+        <w:rPr>
+          <w:rFonts w:ascii="Arial Narrow" w:hAnsi="Arial Narrow"/>
+          <w:sz w:val="28"/>
+          <w:szCs w:val="28"/>
+        </w:rPr>
+        <w:t xml:space="preserve">La visualisation des signaux en temps réel est une force notable de l'application. Grâce à </w:t>
+      </w:r>
+      <w:r>
+        <w:rPr>
+          <w:rStyle w:val="lev"/>
+          <w:rFonts w:ascii="Arial Narrow" w:hAnsi="Arial Narrow"/>
+          <w:sz w:val="28"/>
+          <w:szCs w:val="28"/>
+        </w:rPr>
+        <w:t>Chart.js</w:t>
+      </w:r>
+      <w:r>
+        <w:rPr>
+          <w:rFonts w:ascii="Arial Narrow" w:hAnsi="Arial Narrow"/>
+          <w:sz w:val="28"/>
+          <w:szCs w:val="28"/>
+        </w:rPr>
+        <w:t>, l'interface permet une compréhension immédiate des données pour l'utilisateur. Cependant, l'ajout de fonctionnalités interactives, comme le zoom sur des segments spécifiques ou l’affichage des annotations directement sur le graphique, pourrait améliorer l'expérience utilisateur, en particulier pour les cliniciens.</w:t>
+      </w:r>
+    </w:p>
+    <w:p>
+      <w:pPr>
+        <w:pStyle w:val="NormalWeb"/>
+        <w:jc w:val="both"/>
+        <w:rPr>
+          <w:rFonts w:ascii="Arial Narrow" w:hAnsi="Arial Narrow"/>
+          <w:sz w:val="28"/>
+          <w:szCs w:val="28"/>
+        </w:rPr>
+      </w:pPr>
+      <w:r>
+        <w:rPr>
+          <w:rFonts w:ascii="Arial Narrow" w:hAnsi="Arial Narrow"/>
+          <w:sz w:val="28"/>
+          <w:szCs w:val="28"/>
+        </w:rPr>
+        <w:t>Enfin, le projet soulève des questions sur la confidentialité et la sécurité des données médicales, qui sont critiques dans le cadre de leur traitement en temps réel. Bien que l’application actuelle se concentre sur une infrastructure locale pour minimiser les risques, une extension vers des environnements distribués ou en cloud nécessiterait l’adoption de protocoles avancés de cryptage et de gestion des accès. De plus, l'adhésion aux normes telles que le RGPD (pour la protection des données en Europe) ou HIPAA (pour les États-Unis) serait indispensable pour garantir la conformité réglementaire.</w:t>
+      </w:r>
+    </w:p>
+    <w:p>
+      <w:pPr>
+        <w:pStyle w:val="NormalWeb"/>
+        <w:jc w:val="both"/>
+        <w:rPr>
+          <w:rFonts w:ascii="Arial Narrow" w:hAnsi="Arial Narrow"/>
+          <w:sz w:val="28"/>
+          <w:szCs w:val="28"/>
+        </w:rPr>
+      </w:pPr>
+      <w:r>
+        <w:rPr>
+          <w:rFonts w:ascii="Arial Narrow" w:hAnsi="Arial Narrow"/>
+          <w:sz w:val="28"/>
+          <w:szCs w:val="28"/>
+        </w:rPr>
+        <w:t>En conclusion, l’application d’analyse de l’ECG en temps réel présentée ici illustre une approche prometteuse pour exploiter les données biomédicales dans des contextes cliniques. Les défis techniques identifiés, notamment en matière d’algorithmes, de visualisation et de sécurité, ouvrent la voie à de futures améliorations et innovations. Avec une optimisation continue, ce type d’outil pourrait devenir une ressource précieuse pour le diagnostic précoce et la surveillance des patients.</w:t>
+      </w:r>
+    </w:p>
+    <w:p>
+      <w:pPr>
+        <w:pStyle w:val="Titre1"/>
+        <w:rPr>
+          <w:rFonts w:ascii="Arial Narrow" w:hAnsi="Arial Narrow" w:cstheme="minorHAnsi"/>
+          <w:sz w:val="44"/>
+          <w:szCs w:val="44"/>
+        </w:rPr>
+      </w:pPr>
+      <w:r>
+        <w:rPr>
+          <w:rFonts w:ascii="Arial Narrow" w:hAnsi="Arial Narrow"/>
+          <w:sz w:val="44"/>
+          <w:szCs w:val="44"/>
+        </w:rPr>
+        <w:t>V</w:t>
+      </w:r>
+      <w:r>
+        <w:rPr>
+          <w:rFonts w:ascii="Arial Narrow" w:hAnsi="Arial Narrow"/>
+          <w:sz w:val="44"/>
+          <w:szCs w:val="44"/>
+        </w:rPr>
+        <w:t>II</w:t>
+      </w:r>
+      <w:r>
+        <w:rPr>
+          <w:rFonts w:ascii="Arial Narrow" w:hAnsi="Arial Narrow"/>
+          <w:sz w:val="44"/>
+          <w:szCs w:val="44"/>
+        </w:rPr>
+        <w:t xml:space="preserve">. </w:t>
+      </w:r>
+      <w:r>
+        <w:rPr>
+          <w:rFonts w:ascii="Arial Narrow" w:hAnsi="Arial Narrow" w:cstheme="minorHAnsi"/>
+          <w:sz w:val="44"/>
+          <w:szCs w:val="44"/>
+        </w:rPr>
+        <w:t>CONCLUSION</w:t>
+      </w:r>
+    </w:p>
+    <w:p>
+      <w:pPr>
+        <w:jc w:val="both"/>
+        <w:rPr>
+          <w:rFonts w:ascii="Arial Narrow" w:hAnsi="Arial Narrow"/>
+          <w:sz w:val="28"/>
+          <w:szCs w:val="28"/>
+        </w:rPr>
+      </w:pPr>
+    </w:p>
+    <w:p>
+      <w:pPr>
+        <w:pStyle w:val="NormalWeb"/>
+        <w:jc w:val="both"/>
+        <w:rPr>
+          <w:rFonts w:ascii="Arial Narrow" w:hAnsi="Arial Narrow"/>
+          <w:sz w:val="28"/>
+          <w:szCs w:val="28"/>
+        </w:rPr>
+      </w:pPr>
+      <w:r>
+        <w:rPr>
+          <w:rFonts w:ascii="Arial Narrow" w:hAnsi="Arial Narrow"/>
+          <w:sz w:val="28"/>
+          <w:szCs w:val="28"/>
+        </w:rPr>
+        <w:t>L’application développée pour l’analyse des signaux ECG en temps réel met en avant une approche intégrée combinant diffusion continue des données, traitement des signaux et visualisation intuitive. Grâce à l’utilisation de technologies modernes comme Django REST Framework pour le back-end et Chart.js pour le front-end, elle offre une plateforme robuste et extensible.</w:t>
+      </w:r>
+    </w:p>
+    <w:p>
+      <w:pPr>
+        <w:pStyle w:val="NormalWeb"/>
+        <w:jc w:val="both"/>
+        <w:rPr>
+          <w:rFonts w:ascii="Arial Narrow" w:hAnsi="Arial Narrow"/>
+          <w:sz w:val="28"/>
+          <w:szCs w:val="28"/>
+        </w:rPr>
+      </w:pPr>
+      <w:r>
+        <w:rPr>
+          <w:rFonts w:ascii="Arial Narrow" w:hAnsi="Arial Narrow"/>
+          <w:sz w:val="28"/>
+          <w:szCs w:val="28"/>
+        </w:rPr>
+        <w:t>Cependant, cette implémentation met également en évidence des défis à relever pour atteindre une efficacité clinique optimale. La méthode simplifiée de détection des pics R, bien qu’efficace pour une première approche, pourrait être renforcée par des algorithmes avancés ou des modèles d’apprentissage automatique capables de capturer des anomalies complexes. De même, la gestion des flux de données et l’interactivité de l’interface utilisateur peuvent encore être améliorées pour offrir une expérience plus fluide et enrichissante.</w:t>
+      </w:r>
+    </w:p>
+    <w:p>
+      <w:pPr>
+        <w:pStyle w:val="NormalWeb"/>
+        <w:jc w:val="both"/>
+        <w:rPr>
+          <w:rFonts w:ascii="Arial Narrow" w:hAnsi="Arial Narrow"/>
+          <w:sz w:val="28"/>
+          <w:szCs w:val="28"/>
+        </w:rPr>
+      </w:pPr>
+      <w:r>
+        <w:rPr>
+          <w:rFonts w:ascii="Arial Narrow" w:hAnsi="Arial Narrow"/>
+          <w:sz w:val="28"/>
+          <w:szCs w:val="28"/>
+        </w:rPr>
+        <w:t>La sécurité des données biomédicales reste un pilier essentiel à considérer pour garantir la confidentialité et la conformité réglementaire, en particulier dans les environnements distribués ou dans des contextes d’utilisation élargis. Avec des améliorations continues, cette application pourrait évoluer vers un outil précieux pour la surveillance en temps réel des patients, permettant une médecine plus réactive et personnalisée.</w:t>
+      </w:r>
+    </w:p>
+    <w:p>
+      <w:pPr>
+        <w:pStyle w:val="NormalWeb"/>
+        <w:jc w:val="both"/>
+        <w:rPr>
+          <w:rFonts w:ascii="Arial Narrow" w:hAnsi="Arial Narrow"/>
+          <w:sz w:val="28"/>
+          <w:szCs w:val="28"/>
+        </w:rPr>
+      </w:pPr>
+      <w:r>
+        <w:rPr>
+          <w:rFonts w:ascii="Arial Narrow" w:hAnsi="Arial Narrow"/>
+          <w:sz w:val="28"/>
+          <w:szCs w:val="28"/>
+        </w:rPr>
+        <w:t>En résumé, ce projet constitue une étape importante dans l’exploitation des données ECG en temps réel et ouvre la voie à des innovations futures dans le domaine de la santé numérique.</w:t>
+      </w:r>
+    </w:p>
+    <w:p>
+      <w:pPr>
+        <w:jc w:val="both"/>
+        <w:rPr>
+          <w:rFonts w:ascii="Arial Narrow" w:hAnsi="Arial Narrow"/>
+          <w:sz w:val="28"/>
+          <w:szCs w:val="28"/>
+        </w:rPr>
+      </w:pPr>
+    </w:p>
+    <w:p>
+      <w:pPr>
+        <w:jc w:val="both"/>
+        <w:rPr>
+          <w:rFonts w:ascii="Arial Narrow" w:hAnsi="Arial Narrow"/>
+          <w:sz w:val="28"/>
+          <w:szCs w:val="28"/>
+        </w:rPr>
+      </w:pPr>
+    </w:p>
+    <w:p>
+      <w:pPr>
+        <w:jc w:val="both"/>
+        <w:rPr>
+          <w:rFonts w:ascii="Arial Narrow" w:hAnsi="Arial Narrow"/>
+          <w:sz w:val="28"/>
+          <w:szCs w:val="28"/>
+        </w:rPr>
+      </w:pPr>
+    </w:p>
+    <w:p>
+      <w:pPr>
+        <w:jc w:val="both"/>
+        <w:rPr>
+          <w:rFonts w:ascii="Arial Narrow" w:hAnsi="Arial Narrow"/>
+          <w:sz w:val="28"/>
+          <w:szCs w:val="28"/>
+        </w:rPr>
+      </w:pPr>
+    </w:p>
+    <w:p>
+      <w:pPr>
+        <w:jc w:val="both"/>
+        <w:rPr>
+          <w:rFonts w:ascii="Arial Narrow" w:hAnsi="Arial Narrow"/>
+          <w:sz w:val="28"/>
+          <w:szCs w:val="28"/>
+        </w:rPr>
+      </w:pPr>
+    </w:p>
+    <w:p>
+      <w:pPr>
+        <w:jc w:val="both"/>
+        <w:rPr>
+          <w:rFonts w:ascii="Arial Narrow" w:hAnsi="Arial Narrow"/>
+          <w:sz w:val="28"/>
+          <w:szCs w:val="28"/>
+        </w:rPr>
+      </w:pPr>
+    </w:p>
+    <w:p>
+      <w:pPr>
+        <w:jc w:val="both"/>
+        <w:rPr>
+          <w:rFonts w:ascii="Arial Narrow" w:hAnsi="Arial Narrow"/>
+          <w:sz w:val="28"/>
+          <w:szCs w:val="28"/>
+        </w:rPr>
+      </w:pPr>
+    </w:p>
+    <w:p>
+      <w:pPr>
+        <w:jc w:val="both"/>
+        <w:rPr>
+          <w:rFonts w:ascii="Arial Narrow" w:hAnsi="Arial Narrow"/>
+          <w:sz w:val="28"/>
+          <w:szCs w:val="28"/>
+        </w:rPr>
+      </w:pPr>
+    </w:p>
+    <w:p>
+      <w:pPr>
+        <w:jc w:val="both"/>
+        <w:rPr>
+          <w:rFonts w:ascii="Arial Narrow" w:hAnsi="Arial Narrow"/>
+          <w:sz w:val="28"/>
+          <w:szCs w:val="28"/>
+        </w:rPr>
+      </w:pPr>
+      <w:bookmarkStart w:id="2" w:name="_GoBack"/>
+      <w:bookmarkEnd w:id="2"/>
     </w:p>
     <w:sectPr>
+      <w:headerReference w:type="default" r:id="rId8"/>
       <w:pgSz w:w="11906" w:h="16838"/>
-      <w:pgMar w:top="1417" w:right="1417" w:bottom="1417" w:left="1417" w:header="708" w:footer="708" w:gutter="0"/>
+      <w:pgMar w:top="993" w:right="1417" w:bottom="1417" w:left="1417" w:header="708" w:footer="708" w:gutter="0"/>
       <w:cols w:space="708"/>
       <w:docGrid w:linePitch="360"/>
     </w:sectPr>
@@ -1806,12 +2102,257 @@
 </w:document>
 </file>
 
+<file path=word/endnotes.xml><?xml version="1.0" encoding="utf-8"?>
+<w:endnotes xmlns:wpc="http://schemas.microsoft.com/office/word/2010/wordprocessingCanvas" xmlns:cx="http://schemas.microsoft.com/office/drawing/2014/chartex" xmlns:mc="http://schemas.openxmlformats.org/markup-compatibility/2006" xmlns:o="urn:schemas-microsoft-com:office:office" xmlns:r="http://schemas.openxmlformats.org/officeDocument/2006/relationships" xmlns:m="http://schemas.openxmlformats.org/officeDocument/2006/math" xmlns:v="urn:schemas-microsoft-com:vml" xmlns:wp14="http://schemas.microsoft.com/office/word/2010/wordprocessingDrawing" xmlns:wp="http://schemas.openxmlformats.org/drawingml/2006/wordprocessingDrawing" xmlns:w10="urn:schemas-microsoft-com:office:word" xmlns:w="http://schemas.openxmlformats.org/wordprocessingml/2006/main" xmlns:w14="http://schemas.microsoft.com/office/word/2010/wordml" xmlns:w15="http://schemas.microsoft.com/office/word/2012/wordml" xmlns:w16se="http://schemas.microsoft.com/office/word/2015/wordml/symex" xmlns:wpg="http://schemas.microsoft.com/office/word/2010/wordprocessingGroup" xmlns:wpi="http://schemas.microsoft.com/office/word/2010/wordprocessingInk" xmlns:wne="http://schemas.microsoft.com/office/word/2006/wordml" xmlns:wps="http://schemas.microsoft.com/office/word/2010/wordprocessingShape" mc:Ignorable="w14 w15 w16se wp14">
+  <w:endnote w:type="separator" w:id="-1">
+    <w:p>
+      <w:pPr>
+        <w:spacing w:after="0" w:line="240" w:lineRule="auto"/>
+      </w:pPr>
+      <w:r>
+        <w:separator/>
+      </w:r>
+    </w:p>
+  </w:endnote>
+  <w:endnote w:type="continuationSeparator" w:id="0">
+    <w:p>
+      <w:pPr>
+        <w:spacing w:after="0" w:line="240" w:lineRule="auto"/>
+      </w:pPr>
+      <w:r>
+        <w:continuationSeparator/>
+      </w:r>
+    </w:p>
+  </w:endnote>
+</w:endnotes>
+</file>
+
+<file path=word/footnotes.xml><?xml version="1.0" encoding="utf-8"?>
+<w:footnotes xmlns:wpc="http://schemas.microsoft.com/office/word/2010/wordprocessingCanvas" xmlns:cx="http://schemas.microsoft.com/office/drawing/2014/chartex" xmlns:mc="http://schemas.openxmlformats.org/markup-compatibility/2006" xmlns:o="urn:schemas-microsoft-com:office:office" xmlns:r="http://schemas.openxmlformats.org/officeDocument/2006/relationships" xmlns:m="http://schemas.openxmlformats.org/officeDocument/2006/math" xmlns:v="urn:schemas-microsoft-com:vml" xmlns:wp14="http://schemas.microsoft.com/office/word/2010/wordprocessingDrawing" xmlns:wp="http://schemas.openxmlformats.org/drawingml/2006/wordprocessingDrawing" xmlns:w10="urn:schemas-microsoft-com:office:word" xmlns:w="http://schemas.openxmlformats.org/wordprocessingml/2006/main" xmlns:w14="http://schemas.microsoft.com/office/word/2010/wordml" xmlns:w15="http://schemas.microsoft.com/office/word/2012/wordml" xmlns:w16se="http://schemas.microsoft.com/office/word/2015/wordml/symex" xmlns:wpg="http://schemas.microsoft.com/office/word/2010/wordprocessingGroup" xmlns:wpi="http://schemas.microsoft.com/office/word/2010/wordprocessingInk" xmlns:wne="http://schemas.microsoft.com/office/word/2006/wordml" xmlns:wps="http://schemas.microsoft.com/office/word/2010/wordprocessingShape" mc:Ignorable="w14 w15 w16se wp14">
+  <w:footnote w:type="separator" w:id="-1">
+    <w:p>
+      <w:pPr>
+        <w:spacing w:after="0" w:line="240" w:lineRule="auto"/>
+      </w:pPr>
+      <w:r>
+        <w:separator/>
+      </w:r>
+    </w:p>
+  </w:footnote>
+  <w:footnote w:type="continuationSeparator" w:id="0">
+    <w:p>
+      <w:pPr>
+        <w:spacing w:after="0" w:line="240" w:lineRule="auto"/>
+      </w:pPr>
+      <w:r>
+        <w:continuationSeparator/>
+      </w:r>
+    </w:p>
+  </w:footnote>
+</w:footnotes>
+</file>
+
+<file path=word/header1.xml><?xml version="1.0" encoding="utf-8"?>
+<w:hdr xmlns:wpc="http://schemas.microsoft.com/office/word/2010/wordprocessingCanvas" xmlns:cx="http://schemas.microsoft.com/office/drawing/2014/chartex" xmlns:mc="http://schemas.openxmlformats.org/markup-compatibility/2006" xmlns:o="urn:schemas-microsoft-com:office:office" xmlns:r="http://schemas.openxmlformats.org/officeDocument/2006/relationships" xmlns:m="http://schemas.openxmlformats.org/officeDocument/2006/math" xmlns:v="urn:schemas-microsoft-com:vml" xmlns:wp14="http://schemas.microsoft.com/office/word/2010/wordprocessingDrawing" xmlns:wp="http://schemas.openxmlformats.org/drawingml/2006/wordprocessingDrawing" xmlns:w10="urn:schemas-microsoft-com:office:word" xmlns:w="http://schemas.openxmlformats.org/wordprocessingml/2006/main" xmlns:w14="http://schemas.microsoft.com/office/word/2010/wordml" xmlns:w15="http://schemas.microsoft.com/office/word/2012/wordml" xmlns:w16se="http://schemas.microsoft.com/office/word/2015/wordml/symex" xmlns:wpg="http://schemas.microsoft.com/office/word/2010/wordprocessingGroup" xmlns:wpi="http://schemas.microsoft.com/office/word/2010/wordprocessingInk" xmlns:wne="http://schemas.microsoft.com/office/word/2006/wordml" xmlns:wps="http://schemas.microsoft.com/office/word/2010/wordprocessingShape" mc:Ignorable="w14 w15 w16se wp14">
+  <w:sdt>
+    <w:sdtPr>
+      <w:id w:val="-1133096921"/>
+      <w:docPartObj>
+        <w:docPartGallery w:val="Page Numbers (Top of Page)"/>
+        <w:docPartUnique/>
+      </w:docPartObj>
+    </w:sdtPr>
+    <w:sdtContent>
+      <w:p>
+        <w:pPr>
+          <w:pStyle w:val="En-tte"/>
+        </w:pPr>
+        <w:r>
+          <w:rPr>
+            <w:noProof/>
+            <w:lang w:eastAsia="fr-FR"/>
+          </w:rPr>
+          <mc:AlternateContent>
+            <mc:Choice Requires="wps">
+              <w:drawing>
+                <wp:anchor distT="0" distB="0" distL="114300" distR="114300" simplePos="0" relativeHeight="251659264" behindDoc="0" locked="0" layoutInCell="0" allowOverlap="1">
+                  <wp:simplePos x="0" y="0"/>
+                  <wp:positionH relativeFrom="margin">
+                    <wp:align>center</wp:align>
+                  </wp:positionH>
+                  <wp:positionV relativeFrom="topMargin">
+                    <wp:align>center</wp:align>
+                  </wp:positionV>
+                  <wp:extent cx="626745" cy="626745"/>
+                  <wp:effectExtent l="0" t="0" r="1905" b="1905"/>
+                  <wp:wrapNone/>
+                  <wp:docPr id="1" name="Ellipse 1"/>
+                  <wp:cNvGraphicFramePr>
+                    <a:graphicFrameLocks xmlns:a="http://schemas.openxmlformats.org/drawingml/2006/main"/>
+                  </wp:cNvGraphicFramePr>
+                  <a:graphic xmlns:a="http://schemas.openxmlformats.org/drawingml/2006/main">
+                    <a:graphicData uri="http://schemas.microsoft.com/office/word/2010/wordprocessingShape">
+                      <wps:wsp>
+                        <wps:cNvSpPr>
+                          <a:spLocks noChangeArrowheads="1"/>
+                        </wps:cNvSpPr>
+                        <wps:spPr bwMode="auto">
+                          <a:xfrm>
+                            <a:off x="0" y="0"/>
+                            <a:ext cx="626745" cy="626745"/>
+                          </a:xfrm>
+                          <a:prstGeom prst="ellipse">
+                            <a:avLst/>
+                          </a:prstGeom>
+                          <a:solidFill>
+                            <a:srgbClr val="40618B"/>
+                          </a:solidFill>
+                          <a:ln>
+                            <a:noFill/>
+                          </a:ln>
+                          <a:extLst>
+                            <a:ext uri="{91240B29-F687-4F45-9708-019B960494DF}">
+                              <a14:hiddenLine xmlns:a14="http://schemas.microsoft.com/office/drawing/2010/main" w="9525">
+                                <a:solidFill>
+                                  <a:srgbClr val="000000"/>
+                                </a:solidFill>
+                                <a:round/>
+                                <a:headEnd/>
+                                <a:tailEnd/>
+                              </a14:hiddenLine>
+                            </a:ext>
+                          </a:extLst>
+                        </wps:spPr>
+                        <wps:txbx>
+                          <w:txbxContent>
+                            <w:p>
+                              <w:pPr>
+                                <w:pStyle w:val="Pieddepage"/>
+                                <w:jc w:val="center"/>
+                                <w:rPr>
+                                  <w:b/>
+                                  <w:bCs/>
+                                  <w:color w:val="FFFFFF" w:themeColor="background1"/>
+                                  <w:sz w:val="32"/>
+                                  <w:szCs w:val="32"/>
+                                </w:rPr>
+                              </w:pPr>
+                              <w:r>
+                                <w:fldChar w:fldCharType="begin"/>
+                              </w:r>
+                              <w:r>
+                                <w:instrText>PAGE    \* MERGEFORMAT</w:instrText>
+                              </w:r>
+                              <w:r>
+                                <w:fldChar w:fldCharType="separate"/>
+                              </w:r>
+                              <w:r>
+                                <w:rPr>
+                                  <w:b/>
+                                  <w:bCs/>
+                                  <w:noProof/>
+                                  <w:color w:val="FFFFFF" w:themeColor="background1"/>
+                                  <w:sz w:val="32"/>
+                                  <w:szCs w:val="32"/>
+                                </w:rPr>
+                                <w:t>1</w:t>
+                              </w:r>
+                              <w:r>
+                                <w:rPr>
+                                  <w:b/>
+                                  <w:bCs/>
+                                  <w:color w:val="FFFFFF" w:themeColor="background1"/>
+                                  <w:sz w:val="32"/>
+                                  <w:szCs w:val="32"/>
+                                </w:rPr>
+                                <w:fldChar w:fldCharType="end"/>
+                              </w:r>
+                            </w:p>
+                          </w:txbxContent>
+                        </wps:txbx>
+                        <wps:bodyPr rot="0" vert="horz" wrap="square" lIns="91440" tIns="45720" rIns="91440" bIns="45720" anchor="ctr" anchorCtr="0" upright="1">
+                          <a:noAutofit/>
+                        </wps:bodyPr>
+                      </wps:wsp>
+                    </a:graphicData>
+                  </a:graphic>
+                  <wp14:sizeRelH relativeFrom="page">
+                    <wp14:pctWidth>0</wp14:pctWidth>
+                  </wp14:sizeRelH>
+                  <wp14:sizeRelV relativeFrom="page">
+                    <wp14:pctHeight>0</wp14:pctHeight>
+                  </wp14:sizeRelV>
+                </wp:anchor>
+              </w:drawing>
+            </mc:Choice>
+            <mc:Fallback>
+              <w:pict>
+                <v:oval id="Ellipse 1" o:spid="_x0000_s1026" style="position:absolute;margin-left:0;margin-top:0;width:49.35pt;height:49.35pt;z-index:251659264;visibility:visible;mso-wrap-style:square;mso-width-percent:0;mso-height-percent:0;mso-wrap-distance-left:9pt;mso-wrap-distance-top:0;mso-wrap-distance-right:9pt;mso-wrap-distance-bottom:0;mso-position-horizontal:center;mso-position-horizontal-relative:margin;mso-position-vertical:center;mso-position-vertical-relative:top-margin-area;mso-width-percent:0;mso-height-percent:0;mso-width-relative:page;mso-height-relative:page;v-text-anchor:middle" o:gfxdata="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" o:allowincell="f" fillcolor="#40618b" stroked="f">
+                  <v:textbox>
+                    <w:txbxContent>
+                      <w:p>
+                        <w:pPr>
+                          <w:pStyle w:val="Pieddepage"/>
+                          <w:jc w:val="center"/>
+                          <w:rPr>
+                            <w:b/>
+                            <w:bCs/>
+                            <w:color w:val="FFFFFF" w:themeColor="background1"/>
+                            <w:sz w:val="32"/>
+                            <w:szCs w:val="32"/>
+                          </w:rPr>
+                        </w:pPr>
+                        <w:r>
+                          <w:fldChar w:fldCharType="begin"/>
+                        </w:r>
+                        <w:r>
+                          <w:instrText>PAGE    \* MERGEFORMAT</w:instrText>
+                        </w:r>
+                        <w:r>
+                          <w:fldChar w:fldCharType="separate"/>
+                        </w:r>
+                        <w:r>
+                          <w:rPr>
+                            <w:b/>
+                            <w:bCs/>
+                            <w:noProof/>
+                            <w:color w:val="FFFFFF" w:themeColor="background1"/>
+                            <w:sz w:val="32"/>
+                            <w:szCs w:val="32"/>
+                          </w:rPr>
+                          <w:t>1</w:t>
+                        </w:r>
+                        <w:r>
+                          <w:rPr>
+                            <w:b/>
+                            <w:bCs/>
+                            <w:color w:val="FFFFFF" w:themeColor="background1"/>
+                            <w:sz w:val="32"/>
+                            <w:szCs w:val="32"/>
+                          </w:rPr>
+                          <w:fldChar w:fldCharType="end"/>
+                        </w:r>
+                      </w:p>
+                    </w:txbxContent>
+                  </v:textbox>
+                  <w10:wrap anchorx="margin" anchory="margin"/>
+                </v:oval>
+              </w:pict>
+            </mc:Fallback>
+          </mc:AlternateContent>
+        </w:r>
+      </w:p>
+    </w:sdtContent>
+  </w:sdt>
+</w:hdr>
+</file>
+
 <file path=word/numbering.xml><?xml version="1.0" encoding="utf-8"?>
 <w:numbering xmlns:wpc="http://schemas.microsoft.com/office/word/2010/wordprocessingCanvas" xmlns:cx="http://schemas.microsoft.com/office/drawing/2014/chartex" xmlns:mc="http://schemas.openxmlformats.org/markup-compatibility/2006" xmlns:o="urn:schemas-microsoft-com:office:office" xmlns:r="http://schemas.openxmlformats.org/officeDocument/2006/relationships" xmlns:m="http://schemas.openxmlformats.org/officeDocument/2006/math" xmlns:v="urn:schemas-microsoft-com:vml" xmlns:wp14="http://schemas.microsoft.com/office/word/2010/wordprocessingDrawing" xmlns:wp="http://schemas.openxmlformats.org/drawingml/2006/wordprocessingDrawing" xmlns:w10="urn:schemas-microsoft-com:office:word" xmlns:w="http://schemas.openxmlformats.org/wordprocessingml/2006/main" xmlns:w14="http://schemas.microsoft.com/office/word/2010/wordml" xmlns:w15="http://schemas.microsoft.com/office/word/2012/wordml" xmlns:w16se="http://schemas.microsoft.com/office/word/2015/wordml/symex" xmlns:wpg="http://schemas.microsoft.com/office/word/2010/wordprocessingGroup" xmlns:wpi="http://schemas.microsoft.com/office/word/2010/wordprocessingInk" xmlns:wne="http://schemas.microsoft.com/office/word/2006/wordml" xmlns:wps="http://schemas.microsoft.com/office/word/2010/wordprocessingShape" mc:Ignorable="w14 w15 w16se wp14">
   <w:abstractNum w:abstractNumId="0" w15:restartNumberingAfterBreak="0">
     <w:nsid w:val="1243552F"/>
     <w:multiLevelType w:val="multilevel"/>
-    <w:tmpl w:val="660EB418"/>
+    <w:tmpl w:val="07361C9E"/>
     <w:lvl w:ilvl="0">
       <w:start w:val="1"/>
       <w:numFmt w:val="bullet"/>
@@ -1828,20 +2369,16 @@
         <w:sz w:val="20"/>
       </w:rPr>
     </w:lvl>
-    <w:lvl w:ilvl="1" w:tentative="1">
-      <w:start w:val="1"/>
-      <w:numFmt w:val="bullet"/>
-      <w:lvlText w:val="o"/>
+    <w:lvl w:ilvl="1">
+      <w:start w:val="6"/>
+      <w:numFmt w:val="upperRoman"/>
+      <w:lvlText w:val="%2."/>
       <w:lvlJc w:val="left"/>
       <w:pPr>
-        <w:tabs>
-          <w:tab w:val="num" w:pos="1440"/>
-        </w:tabs>
-        <w:ind w:left="1440" w:hanging="360"/>
+        <w:ind w:left="1800" w:hanging="720"/>
       </w:pPr>
       <w:rPr>
-        <w:rFonts w:ascii="Courier New" w:hAnsi="Courier New" w:hint="default"/>
-        <w:sz w:val="20"/>
+        <w:rFonts w:hint="default"/>
       </w:rPr>
     </w:lvl>
     <w:lvl w:ilvl="2" w:tentative="1">
@@ -2951,6 +3488,63 @@
       <w:contextualSpacing/>
     </w:pPr>
   </w:style>
+  <w:style w:type="character" w:styleId="CodeHTML">
+    <w:name w:val="HTML Code"/>
+    <w:basedOn w:val="Policepardfaut"/>
+    <w:uiPriority w:val="99"/>
+    <w:semiHidden/>
+    <w:unhideWhenUsed/>
+    <w:rsid w:val="00515F00"/>
+    <w:rPr>
+      <w:rFonts w:ascii="Courier New" w:eastAsia="Times New Roman" w:hAnsi="Courier New" w:cs="Courier New"/>
+      <w:sz w:val="20"/>
+      <w:szCs w:val="20"/>
+    </w:rPr>
+  </w:style>
+  <w:style w:type="paragraph" w:styleId="En-tte">
+    <w:name w:val="header"/>
+    <w:basedOn w:val="Normal"/>
+    <w:link w:val="En-tteCar"/>
+    <w:uiPriority w:val="99"/>
+    <w:unhideWhenUsed/>
+    <w:rsid w:val="00743619"/>
+    <w:pPr>
+      <w:tabs>
+        <w:tab w:val="center" w:pos="4536"/>
+        <w:tab w:val="right" w:pos="9072"/>
+      </w:tabs>
+      <w:spacing w:after="0" w:line="240" w:lineRule="auto"/>
+    </w:pPr>
+  </w:style>
+  <w:style w:type="character" w:customStyle="1" w:styleId="En-tteCar">
+    <w:name w:val="En-tête Car"/>
+    <w:basedOn w:val="Policepardfaut"/>
+    <w:link w:val="En-tte"/>
+    <w:uiPriority w:val="99"/>
+    <w:rsid w:val="00743619"/>
+  </w:style>
+  <w:style w:type="paragraph" w:styleId="Pieddepage">
+    <w:name w:val="footer"/>
+    <w:basedOn w:val="Normal"/>
+    <w:link w:val="PieddepageCar"/>
+    <w:uiPriority w:val="99"/>
+    <w:unhideWhenUsed/>
+    <w:rsid w:val="00743619"/>
+    <w:pPr>
+      <w:tabs>
+        <w:tab w:val="center" w:pos="4536"/>
+        <w:tab w:val="right" w:pos="9072"/>
+      </w:tabs>
+      <w:spacing w:after="0" w:line="240" w:lineRule="auto"/>
+    </w:pPr>
+  </w:style>
+  <w:style w:type="character" w:customStyle="1" w:styleId="PieddepageCar">
+    <w:name w:val="Pied de page Car"/>
+    <w:basedOn w:val="Policepardfaut"/>
+    <w:link w:val="Pieddepage"/>
+    <w:uiPriority w:val="99"/>
+    <w:rsid w:val="00743619"/>
+  </w:style>
 </w:styles>
 </file>
 

</xml_diff>